<commit_message>
defined doc main ideas
</commit_message>
<xml_diff>
--- a/ieee-paper-format.docx
+++ b/ieee-paper-format.docx
@@ -1,6 +1,6 @@
 
 <file path=word/document.xml><?xml version="1.0" encoding="utf-8"?>
-<w:document xmlns:ve="http://schemas.openxmlformats.org/markup-compatibility/2006" xmlns:o="urn:schemas-microsoft-com:office:office" xmlns:r="http://schemas.openxmlformats.org/officeDocument/2006/relationships" xmlns:m="http://schemas.openxmlformats.org/officeDocument/2006/math" xmlns:v="urn:schemas-microsoft-com:vml" xmlns:wp="http://schemas.openxmlformats.org/drawingml/2006/wordprocessingDrawing" xmlns:w10="urn:schemas-microsoft-com:office:word" xmlns:w="http://schemas.openxmlformats.org/wordprocessingml/2006/main" xmlns:wne="http://schemas.microsoft.com/office/word/2006/wordml">
+<w:document xmlns:wpc="http://schemas.microsoft.com/office/word/2010/wordprocessingCanvas" xmlns:mc="http://schemas.openxmlformats.org/markup-compatibility/2006" xmlns:o="urn:schemas-microsoft-com:office:office" xmlns:r="http://schemas.openxmlformats.org/officeDocument/2006/relationships" xmlns:m="http://schemas.openxmlformats.org/officeDocument/2006/math" xmlns:v="urn:schemas-microsoft-com:vml" xmlns:wp14="http://schemas.microsoft.com/office/word/2010/wordprocessingDrawing" xmlns:wp="http://schemas.openxmlformats.org/drawingml/2006/wordprocessingDrawing" xmlns:w10="urn:schemas-microsoft-com:office:word" xmlns:w="http://schemas.openxmlformats.org/wordprocessingml/2006/main" xmlns:w14="http://schemas.microsoft.com/office/word/2010/wordml" xmlns:wpg="http://schemas.microsoft.com/office/word/2010/wordprocessingGroup" xmlns:wpi="http://schemas.microsoft.com/office/word/2010/wordprocessingInk" xmlns:wne="http://schemas.microsoft.com/office/word/2006/wordml" xmlns:wps="http://schemas.microsoft.com/office/word/2010/wordprocessingShape" mc:Ignorable="w14 wp14">
   <w:body>
     <w:p>
       <w:pPr>
@@ -24,141 +24,81 @@
         <w:pStyle w:val="IEEEAuthorName"/>
       </w:pPr>
       <w:r>
-        <w:t>First Author</w:t>
-      </w:r>
-      <w:r>
-        <w:rPr>
-          <w:vertAlign w:val="superscript"/>
-        </w:rPr>
-        <w:t>#1</w:t>
-      </w:r>
-      <w:r>
-        <w:t>, Second Author</w:t>
-      </w:r>
-      <w:r>
-        <w:rPr>
-          <w:vertAlign w:val="superscript"/>
-        </w:rPr>
-        <w:t>*2</w:t>
-      </w:r>
-      <w:r>
-        <w:t>, Third Author</w:t>
-      </w:r>
-      <w:r>
-        <w:rPr>
-          <w:vertAlign w:val="superscript"/>
-        </w:rPr>
-        <w:t>#3</w:t>
-      </w:r>
+        <w:t>Martin Flores</w:t>
+      </w:r>
+      <w:r>
+        <w:t xml:space="preserve">, </w:t>
+      </w:r>
+      <w:r>
+        <w:t xml:space="preserve">Priscilla </w:t>
+      </w:r>
+      <w:proofErr w:type="spellStart"/>
+      <w:r>
+        <w:t>Piedra</w:t>
+      </w:r>
+      <w:proofErr w:type="spellEnd"/>
     </w:p>
     <w:p>
       <w:pPr>
-        <w:pStyle w:val="IEEEAuthorAffiliation"/>
-      </w:pPr>
-      <w:r>
-        <w:rPr>
-          <w:vertAlign w:val="superscript"/>
-        </w:rPr>
-        <w:t>#</w:t>
-      </w:r>
-      <w:r>
-        <w:t>First</w:t>
-      </w:r>
-      <w:r>
-        <w:t>-Third</w:t>
-      </w:r>
-      <w:r>
-        <w:t xml:space="preserve"> Department, First</w:t>
-      </w:r>
-      <w:r>
-        <w:t>-Third</w:t>
-      </w:r>
-      <w:r>
-        <w:t xml:space="preserve"> University</w:t>
-      </w:r>
-      <w:r>
-        <w:br w:type="textWrapping" w:clear="all"/>
-      </w:r>
-      <w:r>
-        <w:t>Address</w:t>
-      </w:r>
-      <w:r>
-        <w:t xml:space="preserve"> Including Country</w:t>
-      </w:r>
-      <w:r>
-        <w:t xml:space="preserve"> Name</w:t>
+        <w:rPr>
+          <w:lang w:val="en-GB" w:eastAsia="en-GB"/>
+        </w:rPr>
+      </w:pPr>
+      <w:r>
+        <w:rPr>
+          <w:lang w:val="en-GB" w:eastAsia="en-GB"/>
+        </w:rPr>
+        <w:tab/>
+      </w:r>
+      <w:r>
+        <w:rPr>
+          <w:lang w:val="en-GB" w:eastAsia="en-GB"/>
+        </w:rPr>
+        <w:tab/>
+      </w:r>
+      <w:r>
+        <w:rPr>
+          <w:lang w:val="en-GB" w:eastAsia="en-GB"/>
+        </w:rPr>
+        <w:tab/>
+      </w:r>
+      <w:r>
+        <w:rPr>
+          <w:lang w:val="en-GB" w:eastAsia="en-GB"/>
+        </w:rPr>
+        <w:tab/>
+      </w:r>
+      <w:r>
+        <w:rPr>
+          <w:lang w:val="en-GB" w:eastAsia="en-GB"/>
+        </w:rPr>
+        <w:tab/>
+      </w:r>
+      <w:r>
+        <w:rPr>
+          <w:lang w:val="en-GB" w:eastAsia="en-GB"/>
+        </w:rPr>
+        <w:tab/>
+      </w:r>
+      <w:proofErr w:type="spellStart"/>
+      <w:r>
+        <w:rPr>
+          <w:lang w:val="en-GB" w:eastAsia="en-GB"/>
+        </w:rPr>
+        <w:t>Tecnologico</w:t>
+      </w:r>
+      <w:proofErr w:type="spellEnd"/>
+      <w:r>
+        <w:rPr>
+          <w:lang w:val="en-GB" w:eastAsia="en-GB"/>
+        </w:rPr>
+        <w:t xml:space="preserve"> de Costa Rica</w:t>
       </w:r>
     </w:p>
     <w:p>
       <w:pPr>
         <w:pStyle w:val="IEEEAuthorEmail"/>
       </w:pPr>
-      <w:r>
-        <w:rPr>
-          <w:vertAlign w:val="superscript"/>
-        </w:rPr>
-        <w:t>1</w:t>
-      </w:r>
-      <w:r>
-        <w:t>first.author@first-third.edu</w:t>
-      </w:r>
-    </w:p>
-    <w:p>
-      <w:pPr>
-        <w:pStyle w:val="IEEEAuthorEmail"/>
-      </w:pPr>
-      <w:r>
-        <w:rPr>
-          <w:vertAlign w:val="superscript"/>
-        </w:rPr>
-        <w:t>3</w:t>
-      </w:r>
-      <w:r>
-        <w:t>third.author@first-third.edu</w:t>
-      </w:r>
-    </w:p>
-    <w:p>
-      <w:pPr>
-        <w:pStyle w:val="IEEEAuthorAffiliation"/>
-      </w:pPr>
-      <w:r>
-        <w:rPr>
-          <w:vertAlign w:val="superscript"/>
-        </w:rPr>
-        <w:t>*</w:t>
-      </w:r>
-      <w:r>
-        <w:t>Second Company</w:t>
-      </w:r>
-      <w:r>
-        <w:br w:type="textWrapping" w:clear="all"/>
-      </w:r>
-      <w:r>
-        <w:t xml:space="preserve"> </w:t>
-      </w:r>
-      <w:r>
-        <w:t>Address</w:t>
-      </w:r>
-      <w:r>
-        <w:t xml:space="preserve"> Including Country</w:t>
-      </w:r>
-      <w:r>
-        <w:t xml:space="preserve"> Name</w:t>
-      </w:r>
-    </w:p>
-    <w:p>
-      <w:pPr>
-        <w:pStyle w:val="IEEEAuthorEmail"/>
-      </w:pPr>
-      <w:r>
-        <w:rPr>
-          <w:vertAlign w:val="superscript"/>
-        </w:rPr>
-        <w:t>2</w:t>
-      </w:r>
-      <w:r>
-        <w:t>second.author@second.com</w:t>
-      </w:r>
     </w:p>
     <w:p/>
     <w:p>
@@ -198,12 +138,14 @@
       <w:r>
         <w:t xml:space="preserve">— </w:t>
       </w:r>
+      <w:proofErr w:type="gramStart"/>
       <w:r>
         <w:t>T</w:t>
       </w:r>
       <w:r>
         <w:t>his</w:t>
       </w:r>
+      <w:proofErr w:type="gramEnd"/>
       <w:r>
         <w:t xml:space="preserve"> document gives formatting instructions for authors preparing </w:t>
       </w:r>
@@ -241,2509 +183,392 @@
     <w:p>
       <w:pPr>
         <w:rPr>
+          <w:u w:val="single"/>
           <w:lang w:val="en-GB" w:eastAsia="en-GB"/>
         </w:rPr>
       </w:pPr>
+      <w:bookmarkStart w:id="0" w:name="_GoBack"/>
+      <w:bookmarkEnd w:id="0"/>
     </w:p>
     <w:p>
       <w:pPr>
-        <w:rPr>
-          <w:lang w:val="en-GB" w:eastAsia="en-GB"/>
-        </w:rPr>
-      </w:pPr>
-      <w:r>
-        <w:rPr>
-          <w:rStyle w:val="IEEEAbstractHeadingChar"/>
-        </w:rPr>
-        <w:t>Keywords</w:t>
-      </w:r>
-      <w:r>
-        <w:t xml:space="preserve">— </w:t>
-      </w:r>
-      <w:r>
-        <w:rPr>
-          <w:rStyle w:val="IEEEAbtractChar"/>
-        </w:rPr>
-        <w:t>Include at least 5 keywords or phrases</w:t>
-      </w:r>
+        <w:pStyle w:val="IEEEHeading1"/>
+      </w:pPr>
+      <w:proofErr w:type="spellStart"/>
+      <w:r>
+        <w:t>Introduccion</w:t>
+      </w:r>
+      <w:proofErr w:type="spellEnd"/>
     </w:p>
     <w:p>
       <w:pPr>
-        <w:pStyle w:val="IEEEHeading1"/>
-      </w:pPr>
-      <w:r>
-        <w:t>Introduction</w:t>
-      </w:r>
+        <w:pStyle w:val="IEEEParagraph"/>
+      </w:pPr>
+      <w:proofErr w:type="spellStart"/>
+      <w:r>
+        <w:t>Aca</w:t>
+      </w:r>
+      <w:proofErr w:type="spellEnd"/>
+      <w:r>
+        <w:t xml:space="preserve"> </w:t>
+      </w:r>
+      <w:proofErr w:type="spellStart"/>
+      <w:r>
+        <w:t>hablar</w:t>
+      </w:r>
+      <w:proofErr w:type="spellEnd"/>
+      <w:r>
+        <w:t xml:space="preserve"> de </w:t>
+      </w:r>
+      <w:proofErr w:type="spellStart"/>
+      <w:r>
+        <w:t>historia</w:t>
+      </w:r>
+      <w:proofErr w:type="spellEnd"/>
     </w:p>
     <w:p>
       <w:pPr>
-        <w:pStyle w:val="IEEEParagraph"/>
-      </w:pPr>
-      <w:r>
-        <w:t>This document is</w:t>
-      </w:r>
-      <w:r>
-        <w:t xml:space="preserve"> a template.</w:t>
-      </w:r>
+        <w:pStyle w:val="IEEEHeading1"/>
+      </w:pPr>
+      <w:proofErr w:type="spellStart"/>
+      <w:r>
+        <w:t>Que</w:t>
+      </w:r>
+      <w:proofErr w:type="spellEnd"/>
       <w:r>
         <w:t xml:space="preserve"> </w:t>
       </w:r>
-      <w:r>
-        <w:t xml:space="preserve"> An electronic copy </w:t>
-      </w:r>
-      <w:r>
-        <w:t>can be</w:t>
-      </w:r>
-      <w:r>
-        <w:t xml:space="preserve"> </w:t>
-      </w:r>
-      <w:r>
-        <w:t>dow</w:t>
-      </w:r>
-      <w:r>
-        <w:t xml:space="preserve">nloaded from the conference website. </w:t>
-      </w:r>
-      <w:r>
-        <w:t xml:space="preserve"> </w:t>
-      </w:r>
-      <w:r>
-        <w:t>For questions on</w:t>
-      </w:r>
-      <w:r>
-        <w:t xml:space="preserve"> </w:t>
-      </w:r>
-      <w:r>
-        <w:t>paper</w:t>
-      </w:r>
-      <w:r>
-        <w:t xml:space="preserve"> guidelines, please </w:t>
-      </w:r>
-      <w:r>
-        <w:t>contact the conference publications</w:t>
-      </w:r>
-      <w:r>
-        <w:t xml:space="preserve"> </w:t>
-      </w:r>
-      <w:r>
-        <w:t>committee as indic</w:t>
-      </w:r>
-      <w:r>
-        <w:t>ated on the conference web</w:t>
-      </w:r>
-      <w:r>
-        <w:t xml:space="preserve">site. </w:t>
-      </w:r>
-      <w:r>
-        <w:t xml:space="preserve"> </w:t>
-      </w:r>
-      <w:r>
-        <w:t>Information about</w:t>
-      </w:r>
-      <w:r>
-        <w:t xml:space="preserve"> final </w:t>
-      </w:r>
-      <w:r>
-        <w:t>paper</w:t>
-      </w:r>
-      <w:r>
-        <w:t xml:space="preserve"> submission is av</w:t>
-      </w:r>
-      <w:r>
-        <w:t xml:space="preserve">ailable </w:t>
-      </w:r>
-      <w:r>
-        <w:t>from</w:t>
-      </w:r>
-      <w:r>
-        <w:t xml:space="preserve"> the conference web</w:t>
-      </w:r>
-      <w:r>
-        <w:t>site.</w:t>
+      <w:proofErr w:type="spellStart"/>
+      <w:r>
+        <w:t>es</w:t>
+      </w:r>
+      <w:proofErr w:type="spellEnd"/>
+      <w:r>
+        <w:t xml:space="preserve"> SDN</w:t>
       </w:r>
     </w:p>
     <w:p>
       <w:pPr>
-        <w:pStyle w:val="IEEEHeading1"/>
-      </w:pPr>
-      <w:r>
-        <w:t>Page Layout</w:t>
-      </w:r>
+        <w:pStyle w:val="IEEEHeading2"/>
+      </w:pPr>
+      <w:proofErr w:type="spellStart"/>
+      <w:r>
+        <w:t>Arquitectura</w:t>
+      </w:r>
+      <w:proofErr w:type="spellEnd"/>
     </w:p>
     <w:p>
       <w:pPr>
-        <w:pStyle w:val="IEEEParagraph"/>
-      </w:pPr>
-      <w:r>
-        <w:t>An easy way to comply with the conference paper formatting requirements is to use th</w:t>
-      </w:r>
-      <w:r>
-        <w:t>is document as a</w:t>
-      </w:r>
-      <w:r>
-        <w:t xml:space="preserve"> template</w:t>
-      </w:r>
-      <w:r>
-        <w:t xml:space="preserve"> and simply type your text into it</w:t>
-      </w:r>
-      <w:r>
-        <w:t>.</w:t>
-      </w:r>
+        <w:pStyle w:val="IEEEHeading2"/>
+      </w:pPr>
+      <w:proofErr w:type="spellStart"/>
+      <w:r>
+        <w:t>Protocolo</w:t>
+      </w:r>
+      <w:proofErr w:type="spellEnd"/>
+      <w:r>
+        <w:t xml:space="preserve"> </w:t>
+      </w:r>
+      <w:proofErr w:type="spellStart"/>
+      <w:r>
+        <w:t>OpenFlow</w:t>
+      </w:r>
+      <w:proofErr w:type="spellEnd"/>
     </w:p>
     <w:p>
       <w:pPr>
-        <w:pStyle w:val="IEEEHeading2"/>
-      </w:pPr>
-      <w:r>
-        <w:t>Page Layout</w:t>
-      </w:r>
+        <w:pStyle w:val="IEEEParagraph"/>
+      </w:pPr>
     </w:p>
     <w:p>
       <w:pPr>
-        <w:pStyle w:val="IEEEParagraph"/>
-      </w:pPr>
-      <w:r>
-        <w:t>Your paper</w:t>
-      </w:r>
-      <w:r>
-        <w:t xml:space="preserve"> must use </w:t>
-      </w:r>
-      <w:r>
-        <w:t>a page size corresponding to A4</w:t>
-      </w:r>
-      <w:r>
-        <w:t xml:space="preserve"> which</w:t>
-      </w:r>
-      <w:r>
-        <w:t xml:space="preserve"> </w:t>
-      </w:r>
-      <w:r>
-        <w:t>is 210mm (8.27") wide and 297mm (11.69"</w:t>
-      </w:r>
-      <w:r>
-        <w:t xml:space="preserve">) long. </w:t>
-      </w:r>
-      <w:r>
-        <w:t xml:space="preserve"> </w:t>
-      </w:r>
-      <w:r>
-        <w:t>The margins</w:t>
-      </w:r>
-      <w:r>
-        <w:t xml:space="preserve"> </w:t>
-      </w:r>
-      <w:r>
-        <w:t>must be set as follows:</w:t>
+        <w:pStyle w:val="IEEEHeading1"/>
+      </w:pPr>
+      <w:r>
+        <w:t xml:space="preserve">Como </w:t>
+      </w:r>
+      <w:proofErr w:type="spellStart"/>
+      <w:r>
+        <w:t>funciona</w:t>
+      </w:r>
+      <w:proofErr w:type="spellEnd"/>
+      <w:r>
+        <w:t xml:space="preserve"> SDN</w:t>
       </w:r>
     </w:p>
     <w:p>
       <w:pPr>
-        <w:pStyle w:val="IEEEParagraph"/>
-        <w:numPr>
-          <w:ilvl w:val="0"/>
-          <w:numId w:val="45"/>
-        </w:numPr>
-      </w:pPr>
-      <w:r>
-        <w:t>Top = 19mm (0.75</w:t>
-      </w:r>
-      <w:r>
-        <w:t>"</w:t>
-      </w:r>
-      <w:r>
-        <w:t>)</w:t>
-      </w:r>
+        <w:pStyle w:val="IEEEHeading1"/>
+      </w:pPr>
+      <w:r>
+        <w:rPr>
+          <w:lang w:val="en-US"/>
+        </w:rPr>
+        <w:t xml:space="preserve"> </w:t>
+      </w:r>
+      <w:proofErr w:type="spellStart"/>
+      <w:r>
+        <w:rPr>
+          <w:lang w:val="en-US"/>
+        </w:rPr>
+        <w:t>Conclusion</w:t>
+      </w:r>
+      <w:r>
+        <w:rPr>
+          <w:lang w:val="en-US"/>
+        </w:rPr>
+        <w:t>e</w:t>
+      </w:r>
+      <w:r>
+        <w:rPr>
+          <w:lang w:val="en-US"/>
+        </w:rPr>
+        <w:t>s</w:t>
+      </w:r>
+      <w:proofErr w:type="spellEnd"/>
     </w:p>
     <w:p>
       <w:pPr>
         <w:pStyle w:val="IEEEParagraph"/>
-        <w:numPr>
-          <w:ilvl w:val="0"/>
-          <w:numId w:val="45"/>
-        </w:numPr>
-      </w:pPr>
-      <w:r>
-        <w:t>Bottom = 43</w:t>
-      </w:r>
-      <w:r>
-        <w:t>mm (1.69</w:t>
-      </w:r>
-      <w:r>
-        <w:t>"</w:t>
-      </w:r>
-      <w:r>
-        <w:t>)</w:t>
-      </w:r>
-    </w:p>
-    <w:p>
-      <w:pPr>
-        <w:pStyle w:val="IEEEParagraph"/>
-        <w:numPr>
-          <w:ilvl w:val="0"/>
-          <w:numId w:val="45"/>
-        </w:numPr>
-      </w:pPr>
-      <w:r>
-        <w:t>Left = Right = 14.32mm (0.56</w:t>
-      </w:r>
-      <w:r>
-        <w:t>"</w:t>
-      </w:r>
-      <w:r>
-        <w:t>)</w:t>
-      </w:r>
-    </w:p>
-    <w:p>
-      <w:pPr>
-        <w:pStyle w:val="IEEEParagraph"/>
-      </w:pPr>
-      <w:r>
-        <w:t>Your paper must be in two</w:t>
-      </w:r>
-      <w:r>
-        <w:t xml:space="preserve"> column format with a space of 4.22</w:t>
-      </w:r>
-      <w:r>
-        <w:t>mm (0.17</w:t>
-      </w:r>
-      <w:r>
-        <w:t>"</w:t>
-      </w:r>
-      <w:r>
-        <w:t>) between columns.</w:t>
-      </w:r>
-    </w:p>
-    <w:p>
-      <w:pPr>
-        <w:pStyle w:val="IEEEHeading1"/>
-      </w:pPr>
-      <w:r>
-        <w:t>Page Style</w:t>
-      </w:r>
-    </w:p>
-    <w:p>
-      <w:pPr>
-        <w:pStyle w:val="IEEEParagraph"/>
-      </w:pPr>
-      <w:r>
-        <w:t>All paragraphs must be indented</w:t>
-      </w:r>
-      <w:r>
-        <w:t>.  All paragraphs must be justified, i</w:t>
-      </w:r>
-      <w:r>
+      </w:pPr>
+      <w:r>
+        <w:rPr>
+          <w:lang w:val="en-US"/>
+        </w:rPr>
+        <w:t xml:space="preserve">The </w:t>
+      </w:r>
+      <w:r>
+        <w:rPr>
+          <w:lang w:val="en-US"/>
+        </w:rPr>
+        <w:t>version of this template is V</w:t>
+      </w:r>
+      <w:r>
+        <w:rPr>
+          <w:lang w:val="en-US"/>
+        </w:rPr>
+        <w:t>2</w:t>
+      </w:r>
+      <w:r>
+        <w:rPr>
+          <w:lang w:val="en-US"/>
+        </w:rPr>
+        <w:t xml:space="preserve">.  </w:t>
+      </w:r>
+      <w:r>
+        <w:rPr>
+          <w:lang w:val="en-US"/>
+        </w:rPr>
+        <w:t xml:space="preserve">Most of the formatting instructions in this document have been compiled by Causal Productions from the IEEE </w:t>
+      </w:r>
+      <w:proofErr w:type="spellStart"/>
+      <w:r>
+        <w:rPr>
+          <w:lang w:val="en-US"/>
+        </w:rPr>
+        <w:t>La</w:t>
+      </w:r>
+      <w:r>
+        <w:rPr>
+          <w:lang w:val="en-US"/>
+        </w:rPr>
+        <w:t>T</w:t>
+      </w:r>
+      <w:r>
+        <w:rPr>
+          <w:lang w:val="en-US"/>
+        </w:rPr>
+        <w:t>e</w:t>
+      </w:r>
+      <w:r>
+        <w:rPr>
+          <w:lang w:val="en-US"/>
+        </w:rPr>
+        <w:t>X</w:t>
+      </w:r>
+      <w:proofErr w:type="spellEnd"/>
+      <w:r>
+        <w:rPr>
+          <w:lang w:val="en-US"/>
+        </w:rPr>
+        <w:t xml:space="preserve"> style files.  </w:t>
+      </w:r>
+      <w:r>
+        <w:rPr>
+          <w:lang w:val="en-US"/>
+        </w:rPr>
+        <w:t>Causal Productions offers</w:t>
+      </w:r>
+      <w:r>
+        <w:rPr>
+          <w:lang w:val="en-US"/>
+        </w:rPr>
+        <w:t xml:space="preserve"> </w:t>
+      </w:r>
+      <w:r>
+        <w:rPr>
+          <w:lang w:val="en-US"/>
+        </w:rPr>
+        <w:t xml:space="preserve">both </w:t>
+      </w:r>
+      <w:r>
+        <w:rPr>
+          <w:lang w:val="en-US"/>
+        </w:rPr>
+        <w:t>A4</w:t>
+      </w:r>
+      <w:r>
+        <w:rPr>
+          <w:lang w:val="en-US"/>
+        </w:rPr>
+        <w:t xml:space="preserve"> template</w:t>
+      </w:r>
+      <w:r>
+        <w:rPr>
+          <w:lang w:val="en-US"/>
+        </w:rPr>
+        <w:t>s</w:t>
+      </w:r>
+      <w:r>
+        <w:rPr>
+          <w:lang w:val="en-US"/>
+        </w:rPr>
+        <w:t xml:space="preserve"> and US Letter templates</w:t>
+      </w:r>
+      <w:r>
+        <w:rPr>
+          <w:lang w:val="en-US"/>
+        </w:rPr>
+        <w:t xml:space="preserve"> </w:t>
+      </w:r>
+      <w:r>
+        <w:rPr>
+          <w:lang w:val="en-US"/>
+        </w:rPr>
+        <w:t>for</w:t>
+      </w:r>
+      <w:r>
+        <w:rPr>
+          <w:lang w:val="en-US"/>
+        </w:rPr>
+        <w:t xml:space="preserve"> </w:t>
+      </w:r>
+      <w:proofErr w:type="spellStart"/>
+      <w:r>
+        <w:rPr>
+          <w:lang w:val="en-US"/>
+        </w:rPr>
+        <w:t>La</w:t>
+      </w:r>
+      <w:r>
+        <w:rPr>
+          <w:lang w:val="en-US"/>
+        </w:rPr>
+        <w:t>T</w:t>
+      </w:r>
+      <w:r>
+        <w:rPr>
+          <w:lang w:val="en-US"/>
+        </w:rPr>
+        <w:t>e</w:t>
+      </w:r>
+      <w:r>
+        <w:rPr>
+          <w:lang w:val="en-US"/>
+        </w:rPr>
+        <w:t>X</w:t>
+      </w:r>
+      <w:proofErr w:type="spellEnd"/>
+      <w:r>
+        <w:rPr>
+          <w:lang w:val="en-US"/>
+        </w:rPr>
+        <w:t xml:space="preserve"> </w:t>
+      </w:r>
+      <w:r>
+        <w:rPr>
+          <w:lang w:val="en-US"/>
+        </w:rPr>
+        <w:lastRenderedPageBreak/>
+        <w:t>and Micr</w:t>
+      </w:r>
+      <w:r>
+        <w:rPr>
+          <w:lang w:val="en-US"/>
+        </w:rPr>
+        <w:t>osoft Word</w:t>
+      </w:r>
+      <w:r>
+        <w:rPr>
+          <w:lang w:val="en-US"/>
+        </w:rPr>
         <w:t>.</w:t>
       </w:r>
       <w:r>
-        <w:t>e. both left-justified and right-justified.</w:t>
-      </w:r>
-    </w:p>
-    <w:p>
-      <w:pPr>
-        <w:pStyle w:val="IEEEHeading2"/>
-        <w:numPr>
-          <w:ilvl w:val="0"/>
-          <w:numId w:val="39"/>
-        </w:numPr>
-      </w:pPr>
-      <w:r>
-        <w:t>Text Font of Entire Document</w:t>
-      </w:r>
-    </w:p>
-    <w:p>
-      <w:pPr>
-        <w:pStyle w:val="IEEEParagraph"/>
-      </w:pPr>
-      <w:r>
-        <w:lastRenderedPageBreak/>
-        <w:t xml:space="preserve">The entire document should be in Times New Roman or Times font. </w:t>
-      </w:r>
-      <w:r>
+        <w:rPr>
+          <w:lang w:val="en-US"/>
+        </w:rPr>
+        <w:t xml:space="preserve">  </w:t>
+      </w:r>
+      <w:r>
+        <w:rPr>
+          <w:lang w:val="en-US"/>
+        </w:rPr>
+        <w:t xml:space="preserve">The </w:t>
+      </w:r>
+      <w:proofErr w:type="spellStart"/>
+      <w:r>
+        <w:rPr>
+          <w:lang w:val="en-US"/>
+        </w:rPr>
+        <w:t>LaTeX</w:t>
+      </w:r>
+      <w:proofErr w:type="spellEnd"/>
+      <w:r>
+        <w:rPr>
+          <w:lang w:val="en-US"/>
+        </w:rPr>
+        <w:t xml:space="preserve"> templates depend on the official</w:t>
+      </w:r>
+      <w:r>
+        <w:rPr>
+          <w:lang w:val="en-US"/>
+        </w:rPr>
         <w:t xml:space="preserve"> </w:t>
       </w:r>
-      <w:r>
-        <w:t>Type 3 font</w:t>
-      </w:r>
-      <w:r>
-        <w:t>s</w:t>
-      </w:r>
-      <w:r>
-        <w:t xml:space="preserve"> must not be used. </w:t>
-      </w:r>
-      <w:r>
-        <w:t xml:space="preserve"> </w:t>
-      </w:r>
-      <w:r>
-        <w:t>Other font types may be used if needed for special purposes.</w:t>
-      </w:r>
-    </w:p>
-    <w:p>
-      <w:pPr>
-        <w:pStyle w:val="IEEEParagraph"/>
-      </w:pPr>
-      <w:r>
-        <w:t>Recommended font size</w:t>
-      </w:r>
-      <w:r>
-        <w:t xml:space="preserve">s are shown in </w:t>
-      </w:r>
-      <w:r>
-        <w:t>T</w:t>
-      </w:r>
-      <w:r>
-        <w:t>able 1.</w:t>
-      </w:r>
-    </w:p>
-    <w:p>
-      <w:pPr>
-        <w:pStyle w:val="IEEEHeading2"/>
-        <w:numPr>
-          <w:ilvl w:val="0"/>
-          <w:numId w:val="39"/>
-        </w:numPr>
-      </w:pPr>
-      <w:r>
-        <w:t>Title a</w:t>
-      </w:r>
-      <w:r>
-        <w:t>nd Author Details</w:t>
-      </w:r>
-    </w:p>
-    <w:p>
-      <w:pPr>
-        <w:pStyle w:val="IEEEParagraph"/>
-      </w:pPr>
-      <w:r>
-        <w:t>Title must be in 24 pt Regular</w:t>
-      </w:r>
-      <w:r>
-        <w:t xml:space="preserve"> font.  Author name must be in 11 pt Regular font.  Author affiliation must be in 10 pt Italic.  Email address must be in 9 pt Courier Regular font.</w:t>
-      </w:r>
-    </w:p>
-    <w:p>
-      <w:pPr>
-        <w:pStyle w:val="IEEEParagraph"/>
-      </w:pPr>
-    </w:p>
-    <w:p>
-      <w:pPr>
-        <w:pStyle w:val="IEEETableCaption"/>
-      </w:pPr>
-      <w:r>
-        <w:t xml:space="preserve">TABLE </w:t>
-      </w:r>
-      <w:fldSimple w:instr=" SEQ TABLE \* ROMAN ">
-        <w:r>
-          <w:rPr>
-            <w:noProof/>
-          </w:rPr>
-          <w:t>I</w:t>
-        </w:r>
-      </w:fldSimple>
-      <w:r>
-        <w:br w:type="textWrapping" w:clear="all"/>
-      </w:r>
-      <w:r>
-        <w:t>Font Sizes for Papers</w:t>
-      </w:r>
-    </w:p>
-    <w:tbl>
-      <w:tblPr>
-        <w:tblW w:w="0" w:type="auto"/>
-        <w:jc w:val="center"/>
-        <w:tblInd w:w="108" w:type="dxa"/>
-        <w:tblBorders>
-          <w:top w:val="single" w:sz="4" w:space="0" w:color="auto"/>
-          <w:left w:val="single" w:sz="4" w:space="0" w:color="auto"/>
-          <w:bottom w:val="single" w:sz="4" w:space="0" w:color="auto"/>
-          <w:right w:val="single" w:sz="4" w:space="0" w:color="auto"/>
-          <w:insideH w:val="single" w:sz="4" w:space="0" w:color="auto"/>
-          <w:insideV w:val="single" w:sz="4" w:space="0" w:color="auto"/>
-        </w:tblBorders>
-        <w:tblLayout w:type="fixed"/>
-        <w:tblLook w:val="01E0"/>
-      </w:tblPr>
-      <w:tblGrid>
-        <w:gridCol w:w="580"/>
-        <w:gridCol w:w="1762"/>
-        <w:gridCol w:w="1080"/>
-        <w:gridCol w:w="1605"/>
-      </w:tblGrid>
-      <w:tr>
-        <w:trPr>
-          <w:jc w:val="center"/>
-        </w:trPr>
-        <w:tc>
-          <w:tcPr>
-            <w:tcW w:w="580" w:type="dxa"/>
-            <w:vMerge w:val="restart"/>
-            <w:shd w:val="clear" w:color="auto" w:fill="auto"/>
-          </w:tcPr>
-          <w:p>
-            <w:pPr>
-              <w:pStyle w:val="IEEETableHeaderLeft-Justified"/>
-            </w:pPr>
-            <w:r>
-              <w:t>Font S</w:t>
-            </w:r>
-            <w:r>
-              <w:t>ize</w:t>
-            </w:r>
-          </w:p>
-        </w:tc>
-        <w:tc>
-          <w:tcPr>
-            <w:tcW w:w="4447" w:type="dxa"/>
-            <w:gridSpan w:val="3"/>
-            <w:shd w:val="clear" w:color="auto" w:fill="auto"/>
-          </w:tcPr>
-          <w:p>
-            <w:pPr>
-              <w:pStyle w:val="IEEETableHeaderCentered"/>
-            </w:pPr>
-            <w:r>
-              <w:t>Appearance</w:t>
-            </w:r>
-            <w:r>
-              <w:t xml:space="preserve"> (in Time New Roman or Times)</w:t>
-            </w:r>
-          </w:p>
-        </w:tc>
-      </w:tr>
-      <w:tr>
-        <w:trPr>
-          <w:jc w:val="center"/>
-        </w:trPr>
-        <w:tc>
-          <w:tcPr>
-            <w:tcW w:w="580" w:type="dxa"/>
-            <w:vMerge/>
-            <w:shd w:val="clear" w:color="auto" w:fill="auto"/>
-          </w:tcPr>
-          <w:p>
-            <w:pPr>
-              <w:pStyle w:val="IEEETableCell"/>
-              <w:rPr>
-                <w:b/>
-                <w:bCs/>
-              </w:rPr>
-            </w:pPr>
-          </w:p>
-        </w:tc>
-        <w:tc>
-          <w:tcPr>
-            <w:tcW w:w="1762" w:type="dxa"/>
-            <w:shd w:val="clear" w:color="auto" w:fill="auto"/>
-          </w:tcPr>
-          <w:p>
-            <w:pPr>
-              <w:pStyle w:val="IEEETableHeaderLeft-Justified"/>
-            </w:pPr>
-            <w:r>
-              <w:t>Regular</w:t>
-            </w:r>
-          </w:p>
-        </w:tc>
-        <w:tc>
-          <w:tcPr>
-            <w:tcW w:w="1080" w:type="dxa"/>
-            <w:shd w:val="clear" w:color="auto" w:fill="auto"/>
-          </w:tcPr>
-          <w:p>
-            <w:pPr>
-              <w:pStyle w:val="IEEETableHeaderLeft-Justified"/>
-            </w:pPr>
-            <w:r>
-              <w:t>Bold</w:t>
-            </w:r>
-          </w:p>
-        </w:tc>
-        <w:tc>
-          <w:tcPr>
-            <w:tcW w:w="1605" w:type="dxa"/>
-            <w:shd w:val="clear" w:color="auto" w:fill="auto"/>
-          </w:tcPr>
-          <w:p>
-            <w:pPr>
-              <w:pStyle w:val="IEEETableHeaderLeft-Justified"/>
-            </w:pPr>
-            <w:r>
-              <w:t>Italic</w:t>
-            </w:r>
-          </w:p>
-        </w:tc>
-      </w:tr>
-      <w:tr>
-        <w:trPr>
-          <w:jc w:val="center"/>
-        </w:trPr>
-        <w:tc>
-          <w:tcPr>
-            <w:tcW w:w="580" w:type="dxa"/>
-            <w:shd w:val="clear" w:color="auto" w:fill="auto"/>
-          </w:tcPr>
-          <w:p>
-            <w:pPr>
-              <w:pStyle w:val="IEEETableCell"/>
-            </w:pPr>
-            <w:r>
-              <w:t>8</w:t>
-            </w:r>
-          </w:p>
-        </w:tc>
-        <w:tc>
-          <w:tcPr>
-            <w:tcW w:w="1762" w:type="dxa"/>
-            <w:shd w:val="clear" w:color="auto" w:fill="auto"/>
-          </w:tcPr>
-          <w:p>
-            <w:pPr>
-              <w:pStyle w:val="IEEETableCell"/>
-            </w:pPr>
-            <w:r>
-              <w:t>table caption (in Small Caps),</w:t>
-            </w:r>
-          </w:p>
-          <w:p>
-            <w:pPr>
-              <w:pStyle w:val="IEEETableCell"/>
-            </w:pPr>
-            <w:r>
-              <w:t>figure caption</w:t>
-            </w:r>
-            <w:r>
-              <w:t>,</w:t>
-            </w:r>
-          </w:p>
-          <w:p>
-            <w:pPr>
-              <w:pStyle w:val="IEEETableCell"/>
-            </w:pPr>
-            <w:r>
-              <w:t>reference</w:t>
-            </w:r>
-            <w:r>
-              <w:t xml:space="preserve"> item</w:t>
-            </w:r>
-          </w:p>
-        </w:tc>
-        <w:tc>
-          <w:tcPr>
-            <w:tcW w:w="1080" w:type="dxa"/>
-            <w:shd w:val="clear" w:color="auto" w:fill="auto"/>
-          </w:tcPr>
-          <w:p>
-            <w:pPr>
-              <w:pStyle w:val="IEEETableCell"/>
-            </w:pPr>
-          </w:p>
-        </w:tc>
-        <w:tc>
-          <w:tcPr>
-            <w:tcW w:w="1605" w:type="dxa"/>
-            <w:shd w:val="clear" w:color="auto" w:fill="auto"/>
-          </w:tcPr>
-          <w:p>
-            <w:pPr>
-              <w:pStyle w:val="IEEETableCell"/>
-            </w:pPr>
-            <w:r>
-              <w:t xml:space="preserve">reference </w:t>
-            </w:r>
-            <w:r>
-              <w:t xml:space="preserve">item </w:t>
-            </w:r>
-            <w:r>
-              <w:t>(partial)</w:t>
-            </w:r>
-          </w:p>
-        </w:tc>
-      </w:tr>
-      <w:tr>
-        <w:trPr>
-          <w:jc w:val="center"/>
-        </w:trPr>
-        <w:tc>
-          <w:tcPr>
-            <w:tcW w:w="580" w:type="dxa"/>
-            <w:shd w:val="clear" w:color="auto" w:fill="auto"/>
-          </w:tcPr>
-          <w:p>
-            <w:pPr>
-              <w:pStyle w:val="IEEETableCell"/>
-            </w:pPr>
-            <w:r>
-              <w:t>9</w:t>
-            </w:r>
-          </w:p>
-        </w:tc>
-        <w:tc>
-          <w:tcPr>
-            <w:tcW w:w="1762" w:type="dxa"/>
-            <w:shd w:val="clear" w:color="auto" w:fill="auto"/>
-          </w:tcPr>
-          <w:p>
-            <w:pPr>
-              <w:pStyle w:val="IEEETableCell"/>
-            </w:pPr>
-            <w:r>
-              <w:t>author email address (in Courier)</w:t>
-            </w:r>
-            <w:r>
-              <w:t>,</w:t>
-            </w:r>
-          </w:p>
-          <w:p>
-            <w:pPr>
-              <w:pStyle w:val="IEEETableCell"/>
-            </w:pPr>
-            <w:r>
-              <w:t>cell in a table</w:t>
-            </w:r>
-          </w:p>
-        </w:tc>
-        <w:tc>
-          <w:tcPr>
-            <w:tcW w:w="1080" w:type="dxa"/>
-            <w:shd w:val="clear" w:color="auto" w:fill="auto"/>
-          </w:tcPr>
-          <w:p>
-            <w:pPr>
-              <w:pStyle w:val="IEEETableCell"/>
-            </w:pPr>
-            <w:r>
-              <w:t>abstract body</w:t>
-            </w:r>
-          </w:p>
-        </w:tc>
-        <w:tc>
-          <w:tcPr>
-            <w:tcW w:w="1605" w:type="dxa"/>
-            <w:shd w:val="clear" w:color="auto" w:fill="auto"/>
-          </w:tcPr>
-          <w:p>
-            <w:pPr>
-              <w:pStyle w:val="IEEETableCell"/>
-            </w:pPr>
-            <w:r>
-              <w:t>abstract heading (also in Bold)</w:t>
-            </w:r>
-          </w:p>
-        </w:tc>
-      </w:tr>
-      <w:tr>
-        <w:trPr>
-          <w:jc w:val="center"/>
-        </w:trPr>
-        <w:tc>
-          <w:tcPr>
-            <w:tcW w:w="580" w:type="dxa"/>
-            <w:shd w:val="clear" w:color="auto" w:fill="auto"/>
-          </w:tcPr>
-          <w:p>
-            <w:pPr>
-              <w:pStyle w:val="IEEETableCell"/>
-            </w:pPr>
-            <w:r>
-              <w:t>10</w:t>
-            </w:r>
-          </w:p>
-        </w:tc>
-        <w:tc>
-          <w:tcPr>
-            <w:tcW w:w="1762" w:type="dxa"/>
-            <w:shd w:val="clear" w:color="auto" w:fill="auto"/>
-          </w:tcPr>
-          <w:p>
-            <w:pPr>
-              <w:pStyle w:val="IEEETableCell"/>
-            </w:pPr>
-            <w:r>
-              <w:t>level-1 heading (in Small Caps),</w:t>
-            </w:r>
-          </w:p>
-          <w:p>
-            <w:pPr>
-              <w:pStyle w:val="IEEETableCell"/>
-            </w:pPr>
-            <w:r>
-              <w:t>paragraph</w:t>
-            </w:r>
-          </w:p>
-        </w:tc>
-        <w:tc>
-          <w:tcPr>
-            <w:tcW w:w="1080" w:type="dxa"/>
-            <w:shd w:val="clear" w:color="auto" w:fill="auto"/>
-          </w:tcPr>
-          <w:p>
-            <w:pPr>
-              <w:pStyle w:val="IEEETableCell"/>
-            </w:pPr>
-          </w:p>
-        </w:tc>
-        <w:tc>
-          <w:tcPr>
-            <w:tcW w:w="1605" w:type="dxa"/>
-            <w:shd w:val="clear" w:color="auto" w:fill="auto"/>
-          </w:tcPr>
-          <w:p>
-            <w:pPr>
-              <w:pStyle w:val="IEEETableCell"/>
-            </w:pPr>
-            <w:r>
-              <w:t>level-2 heading,</w:t>
-            </w:r>
-          </w:p>
-          <w:p>
-            <w:pPr>
-              <w:pStyle w:val="IEEETableCell"/>
-            </w:pPr>
-            <w:r>
-              <w:t>level-3 heading,</w:t>
-            </w:r>
-          </w:p>
-          <w:p>
-            <w:pPr>
-              <w:pStyle w:val="IEEETableCell"/>
-            </w:pPr>
-            <w:r>
-              <w:t>author affiliation</w:t>
-            </w:r>
-          </w:p>
-        </w:tc>
-      </w:tr>
-      <w:tr>
-        <w:trPr>
-          <w:jc w:val="center"/>
-        </w:trPr>
-        <w:tc>
-          <w:tcPr>
-            <w:tcW w:w="580" w:type="dxa"/>
-            <w:shd w:val="clear" w:color="auto" w:fill="auto"/>
-          </w:tcPr>
-          <w:p>
-            <w:pPr>
-              <w:pStyle w:val="IEEETableCell"/>
-            </w:pPr>
-            <w:r>
-              <w:t>11</w:t>
-            </w:r>
-          </w:p>
-        </w:tc>
-        <w:tc>
-          <w:tcPr>
-            <w:tcW w:w="1762" w:type="dxa"/>
-            <w:shd w:val="clear" w:color="auto" w:fill="auto"/>
-          </w:tcPr>
-          <w:p>
-            <w:pPr>
-              <w:pStyle w:val="IEEETableCell"/>
-            </w:pPr>
-            <w:r>
-              <w:t>author name</w:t>
-            </w:r>
-          </w:p>
-        </w:tc>
-        <w:tc>
-          <w:tcPr>
-            <w:tcW w:w="1080" w:type="dxa"/>
-            <w:shd w:val="clear" w:color="auto" w:fill="auto"/>
-          </w:tcPr>
-          <w:p>
-            <w:pPr>
-              <w:pStyle w:val="IEEETableCell"/>
-            </w:pPr>
-          </w:p>
-        </w:tc>
-        <w:tc>
-          <w:tcPr>
-            <w:tcW w:w="1605" w:type="dxa"/>
-            <w:shd w:val="clear" w:color="auto" w:fill="auto"/>
-          </w:tcPr>
-          <w:p>
-            <w:pPr>
-              <w:pStyle w:val="IEEETableCell"/>
-            </w:pPr>
-          </w:p>
-        </w:tc>
-      </w:tr>
-      <w:tr>
-        <w:trPr>
-          <w:jc w:val="center"/>
-        </w:trPr>
-        <w:tc>
-          <w:tcPr>
-            <w:tcW w:w="580" w:type="dxa"/>
-            <w:shd w:val="clear" w:color="auto" w:fill="auto"/>
-          </w:tcPr>
-          <w:p>
-            <w:pPr>
-              <w:pStyle w:val="IEEETableCell"/>
-            </w:pPr>
-            <w:r>
-              <w:t>24</w:t>
-            </w:r>
-          </w:p>
-        </w:tc>
-        <w:tc>
-          <w:tcPr>
-            <w:tcW w:w="1762" w:type="dxa"/>
-            <w:shd w:val="clear" w:color="auto" w:fill="auto"/>
-          </w:tcPr>
-          <w:p>
-            <w:pPr>
-              <w:pStyle w:val="IEEETableCell"/>
-            </w:pPr>
-            <w:r>
-              <w:t>title</w:t>
-            </w:r>
-          </w:p>
-        </w:tc>
-        <w:tc>
-          <w:tcPr>
-            <w:tcW w:w="1080" w:type="dxa"/>
-            <w:shd w:val="clear" w:color="auto" w:fill="auto"/>
-          </w:tcPr>
-          <w:p>
-            <w:pPr>
-              <w:pStyle w:val="IEEETableCell"/>
-            </w:pPr>
-          </w:p>
-        </w:tc>
-        <w:tc>
-          <w:tcPr>
-            <w:tcW w:w="1605" w:type="dxa"/>
-            <w:shd w:val="clear" w:color="auto" w:fill="auto"/>
-          </w:tcPr>
-          <w:p>
-            <w:pPr>
-              <w:pStyle w:val="IEEETableCell"/>
-            </w:pPr>
-          </w:p>
-        </w:tc>
-      </w:tr>
-    </w:tbl>
-    <w:p>
-      <w:pPr>
-        <w:pStyle w:val="IEEEParagraph"/>
-      </w:pPr>
-    </w:p>
-    <w:p>
-      <w:pPr>
-        <w:pStyle w:val="IEEEParagraph"/>
-      </w:pPr>
-      <w:r>
-        <w:t>All title and author details must be in single-column format and must be centered.</w:t>
-      </w:r>
-    </w:p>
-    <w:p>
-      <w:pPr>
-        <w:pStyle w:val="IEEEParagraph"/>
-      </w:pPr>
-      <w:r>
-        <w:t xml:space="preserve">Every word in a title </w:t>
-      </w:r>
-      <w:r>
-        <w:t xml:space="preserve">must be </w:t>
-      </w:r>
-      <w:r>
-        <w:t>capitalized except for short minor words such as “a”, “an”, “and”, “as”, “at”, “by”, “for”, “from”, “if”, “in”, “into”, “on”, “or”, “of”, “the”, “to”, “with”.</w:t>
-      </w:r>
-    </w:p>
-    <w:p>
-      <w:pPr>
-        <w:pStyle w:val="IEEEParagraph"/>
-      </w:pPr>
-      <w:r>
-        <w:t>Author details must not show</w:t>
-      </w:r>
-      <w:r>
-        <w:t xml:space="preserve"> </w:t>
-      </w:r>
-      <w:r>
-        <w:t xml:space="preserve">any </w:t>
-      </w:r>
-      <w:r>
-        <w:t xml:space="preserve">professional title (e.g. Managing Director), </w:t>
-      </w:r>
-      <w:r>
-        <w:t xml:space="preserve">any </w:t>
-      </w:r>
-      <w:r>
-        <w:t>academic title (e.g. Dr.)</w:t>
-      </w:r>
-      <w:r>
-        <w:t xml:space="preserve"> or</w:t>
-      </w:r>
-      <w:r>
-        <w:t xml:space="preserve"> </w:t>
-      </w:r>
-      <w:r>
-        <w:t xml:space="preserve">any </w:t>
-      </w:r>
-      <w:r>
-        <w:t xml:space="preserve">membership </w:t>
-      </w:r>
-      <w:r>
-        <w:t>of any professional organization</w:t>
-      </w:r>
-      <w:r>
-        <w:t xml:space="preserve"> (e.g. Senior Member IEEE)</w:t>
-      </w:r>
-      <w:r>
-        <w:t>.</w:t>
-      </w:r>
-    </w:p>
-    <w:p>
-      <w:pPr>
-        <w:pStyle w:val="IEEEParagraph"/>
-      </w:pPr>
-      <w:r>
-        <w:lastRenderedPageBreak/>
-        <w:t xml:space="preserve">To avoid confusion, </w:t>
-      </w:r>
-      <w:r>
-        <w:t>the family name must be written as the last part of each author name (e.g. John A.K. Smith).</w:t>
-      </w:r>
-    </w:p>
-    <w:p>
-      <w:pPr>
-        <w:pStyle w:val="IEEEParagraph"/>
-      </w:pPr>
-      <w:r>
-        <w:t xml:space="preserve">Each affiliation must include, at the very least, the name of the company and the name of the country where the author is based (e.g. Causal Productions Pty Ltd, </w:t>
-      </w:r>
-      <w:smartTag w:uri="urn:schemas-microsoft-com:office:smarttags" w:element="country-region">
-        <w:smartTag w:uri="urn:schemas-microsoft-com:office:smarttags" w:element="place">
-          <w:r>
-            <w:t>Australia</w:t>
-          </w:r>
-        </w:smartTag>
-      </w:smartTag>
-      <w:r>
-        <w:t>).</w:t>
-      </w:r>
-    </w:p>
-    <w:p>
-      <w:pPr>
-        <w:pStyle w:val="IEEEParagraph"/>
-      </w:pPr>
-      <w:r>
-        <w:t>Email address is compulsory for the corresponding author.</w:t>
-      </w:r>
-    </w:p>
-    <w:p>
-      <w:pPr>
-        <w:pStyle w:val="IEEEHeading2"/>
-        <w:numPr>
-          <w:ilvl w:val="0"/>
-          <w:numId w:val="39"/>
-        </w:numPr>
-      </w:pPr>
-      <w:r>
-        <w:t xml:space="preserve">Section </w:t>
-      </w:r>
-      <w:r>
-        <w:t>Headings</w:t>
-      </w:r>
-    </w:p>
-    <w:p>
-      <w:pPr>
-        <w:pStyle w:val="IEEEParagraph"/>
-      </w:pPr>
-      <w:r>
-        <w:t>No more than 3 levels of headings should be used.</w:t>
-      </w:r>
-      <w:r>
-        <w:t xml:space="preserve">  </w:t>
-      </w:r>
-      <w:r>
-        <w:t xml:space="preserve">All headings must be in 10pt </w:t>
-      </w:r>
-      <w:r>
-        <w:t>font.</w:t>
-      </w:r>
-      <w:r>
-        <w:t xml:space="preserve"> </w:t>
-      </w:r>
-      <w:r>
-        <w:t xml:space="preserve"> </w:t>
-      </w:r>
-      <w:r>
-        <w:t xml:space="preserve">Every word in a </w:t>
-      </w:r>
-      <w:r>
-        <w:t xml:space="preserve">heading </w:t>
-      </w:r>
-      <w:r>
-        <w:t xml:space="preserve">must be </w:t>
-      </w:r>
-      <w:r>
-        <w:t>capitalized</w:t>
-      </w:r>
-      <w:r>
-        <w:t xml:space="preserve"> except for s</w:t>
-      </w:r>
-      <w:r>
-        <w:t xml:space="preserve">hort minor words as listed in </w:t>
-      </w:r>
-      <w:r>
-        <w:t>S</w:t>
-      </w:r>
-      <w:r>
-        <w:t>ection III</w:t>
-      </w:r>
-      <w:r>
-        <w:t>-</w:t>
-      </w:r>
-      <w:r>
-        <w:t>B</w:t>
-      </w:r>
-      <w:r>
-        <w:t>.</w:t>
-      </w:r>
-    </w:p>
-    <w:p>
-      <w:pPr>
-        <w:pStyle w:val="IEEEHeading3"/>
-      </w:pPr>
-      <w:r>
-        <w:t>Level-1 Heading</w:t>
-      </w:r>
-      <w:r>
-        <w:rPr>
-          <w:i w:val="0"/>
-          <w:iCs/>
-        </w:rPr>
-        <w:t xml:space="preserve">: </w:t>
-      </w:r>
-      <w:r>
-        <w:rPr>
-          <w:i w:val="0"/>
-          <w:iCs/>
-        </w:rPr>
-        <w:t xml:space="preserve"> </w:t>
-      </w:r>
-      <w:r>
-        <w:rPr>
-          <w:i w:val="0"/>
-          <w:iCs/>
-        </w:rPr>
-        <w:t>A level-1 heading must be in Small Caps, centere</w:t>
-      </w:r>
-      <w:r>
-        <w:rPr>
-          <w:i w:val="0"/>
-          <w:iCs/>
-        </w:rPr>
-        <w:t>d and numbered using uppercase R</w:t>
-      </w:r>
-      <w:r>
-        <w:rPr>
-          <w:i w:val="0"/>
-          <w:iCs/>
-        </w:rPr>
-        <w:t>oman numerals</w:t>
-      </w:r>
-      <w:r>
-        <w:rPr>
-          <w:i w:val="0"/>
-          <w:iCs/>
-        </w:rPr>
-        <w:t xml:space="preserve">.  For example, see </w:t>
-      </w:r>
-      <w:r>
-        <w:rPr>
-          <w:i w:val="0"/>
-          <w:iCs/>
-        </w:rPr>
-        <w:t>heading</w:t>
-      </w:r>
-      <w:r>
-        <w:rPr>
-          <w:i w:val="0"/>
-          <w:iCs/>
-        </w:rPr>
-        <w:t xml:space="preserve"> “I</w:t>
-      </w:r>
-      <w:r>
-        <w:rPr>
-          <w:i w:val="0"/>
-          <w:iCs/>
-        </w:rPr>
-        <w:t>II. Page Style</w:t>
-      </w:r>
-      <w:r>
-        <w:rPr>
-          <w:i w:val="0"/>
-          <w:iCs/>
-        </w:rPr>
-        <w:t>” of this document</w:t>
-      </w:r>
-      <w:r>
-        <w:rPr>
-          <w:i w:val="0"/>
-          <w:iCs/>
-        </w:rPr>
-        <w:t>.</w:t>
-      </w:r>
-      <w:r>
-        <w:rPr>
-          <w:i w:val="0"/>
-          <w:iCs/>
-        </w:rPr>
-        <w:t xml:space="preserve">  The two level-1 headings which must not be numbered are “Acknowledgment” and “References”.</w:t>
-      </w:r>
-    </w:p>
-    <w:p>
-      <w:pPr>
-        <w:pStyle w:val="IEEEHeading3"/>
-      </w:pPr>
-      <w:r>
-        <w:t>Level-2 Heading:</w:t>
-      </w:r>
-      <w:r>
-        <w:rPr>
-          <w:i w:val="0"/>
-          <w:iCs/>
-        </w:rPr>
-        <w:t xml:space="preserve"> </w:t>
-      </w:r>
-      <w:r>
-        <w:rPr>
-          <w:i w:val="0"/>
-          <w:iCs/>
-        </w:rPr>
-        <w:t xml:space="preserve"> </w:t>
-      </w:r>
-      <w:r>
-        <w:rPr>
-          <w:i w:val="0"/>
-          <w:iCs/>
-        </w:rPr>
-        <w:t>A level-2 heading must be in Italic, left-justified and numbered using an uppercase alphabetic letter followed by a period.</w:t>
-      </w:r>
-      <w:r>
-        <w:rPr>
-          <w:i w:val="0"/>
-          <w:iCs/>
-        </w:rPr>
-        <w:t xml:space="preserve">  For example, see heading “C. Section Headings” above.</w:t>
-      </w:r>
-    </w:p>
-    <w:p>
-      <w:pPr>
-        <w:pStyle w:val="IEEEHeading3"/>
-        <w:rPr>
-          <w:i w:val="0"/>
-          <w:iCs/>
-        </w:rPr>
-      </w:pPr>
-      <w:r>
-        <w:t>Level-3 Heading:</w:t>
-      </w:r>
-      <w:r>
-        <w:rPr>
-          <w:i w:val="0"/>
-          <w:iCs/>
-        </w:rPr>
-        <w:t xml:space="preserve"> </w:t>
-      </w:r>
-      <w:r>
-        <w:rPr>
-          <w:i w:val="0"/>
-          <w:iCs/>
-        </w:rPr>
-        <w:t xml:space="preserve"> </w:t>
-      </w:r>
-      <w:r>
-        <w:rPr>
-          <w:i w:val="0"/>
-          <w:iCs/>
-        </w:rPr>
-        <w:t>A level-3 heading must be</w:t>
-      </w:r>
-      <w:r>
-        <w:rPr>
-          <w:i w:val="0"/>
-          <w:iCs/>
-        </w:rPr>
-        <w:t xml:space="preserve"> indented, </w:t>
-      </w:r>
-      <w:r>
-        <w:rPr>
-          <w:i w:val="0"/>
-          <w:iCs/>
-        </w:rPr>
-        <w:t xml:space="preserve"> in Italic</w:t>
-      </w:r>
-      <w:r>
-        <w:rPr>
-          <w:i w:val="0"/>
-          <w:iCs/>
-        </w:rPr>
-        <w:t xml:space="preserve"> </w:t>
-      </w:r>
-      <w:r>
-        <w:rPr>
-          <w:i w:val="0"/>
-          <w:iCs/>
-        </w:rPr>
-        <w:t>an</w:t>
-      </w:r>
-      <w:r>
-        <w:rPr>
-          <w:i w:val="0"/>
-          <w:iCs/>
-        </w:rPr>
-        <w:t>d numbered with an Arabic numeral</w:t>
-      </w:r>
-      <w:r>
-        <w:rPr>
-          <w:i w:val="0"/>
-          <w:iCs/>
-        </w:rPr>
-        <w:t xml:space="preserve"> followed by a right parenthesis. The level-3 heading must end with a colon.  The body of the level-3 section immediately follows the level-3 </w:t>
-      </w:r>
-      <w:r>
-        <w:rPr>
-          <w:i w:val="0"/>
-          <w:iCs/>
-        </w:rPr>
-        <w:t xml:space="preserve">heading in the same paragraph.  For example, this paragraph </w:t>
-      </w:r>
-      <w:r>
-        <w:rPr>
-          <w:i w:val="0"/>
-          <w:iCs/>
-        </w:rPr>
-        <w:t>begins with a level-3 heading.</w:t>
-      </w:r>
-    </w:p>
-    <w:p>
-      <w:pPr>
-        <w:pStyle w:val="IEEEHeading2"/>
-        <w:rPr>
-          <w:lang w:val="en-GB"/>
-        </w:rPr>
-      </w:pPr>
-      <w:r>
-        <w:rPr>
-          <w:lang w:val="en-GB"/>
-        </w:rPr>
-        <w:t>Figures and Tables</w:t>
-      </w:r>
-    </w:p>
-    <w:p>
-      <w:pPr>
-        <w:pStyle w:val="IEEEParagraph"/>
-        <w:rPr>
-          <w:lang w:val="en-GB"/>
-        </w:rPr>
-      </w:pPr>
-      <w:r>
-        <w:rPr>
-          <w:lang w:val="en-GB"/>
-        </w:rPr>
-        <w:t xml:space="preserve">Figures and tables must be centered in the column.  </w:t>
-      </w:r>
-      <w:r>
-        <w:rPr>
-          <w:lang w:val="en-GB"/>
-        </w:rPr>
-        <w:t xml:space="preserve">Large figures and tables may span across both columns.  Any table or figure that takes up more than 1 column width must be positioned </w:t>
-      </w:r>
-      <w:r>
-        <w:rPr>
-          <w:lang w:val="en-GB"/>
-        </w:rPr>
-        <w:t xml:space="preserve">either </w:t>
-      </w:r>
-      <w:r>
-        <w:rPr>
-          <w:lang w:val="en-GB"/>
-        </w:rPr>
-        <w:t>at the to</w:t>
-      </w:r>
-      <w:r>
-        <w:rPr>
-          <w:lang w:val="en-GB"/>
-        </w:rPr>
-        <w:t>p or at the bottom of the page.</w:t>
-      </w:r>
-    </w:p>
-    <w:p>
-      <w:pPr>
-        <w:pStyle w:val="IEEEParagraph"/>
-        <w:rPr>
-          <w:lang w:val="en-GB"/>
-        </w:rPr>
-      </w:pPr>
-      <w:r>
-        <w:rPr>
-          <w:lang w:val="en-GB"/>
-        </w:rPr>
-        <w:t xml:space="preserve">Graphics may be full </w:t>
-      </w:r>
-      <w:r>
-        <w:rPr>
-          <w:lang w:val="en-GB"/>
-        </w:rPr>
-        <w:t>color</w:t>
-      </w:r>
-      <w:r>
-        <w:rPr>
-          <w:lang w:val="en-GB"/>
-        </w:rPr>
-        <w:t xml:space="preserve">. </w:t>
-      </w:r>
-      <w:r>
-        <w:rPr>
-          <w:lang w:val="en-GB"/>
-        </w:rPr>
-        <w:t xml:space="preserve"> </w:t>
-      </w:r>
-      <w:r>
-        <w:rPr>
-          <w:lang w:val="en-GB"/>
-        </w:rPr>
-        <w:t xml:space="preserve">All </w:t>
-      </w:r>
-      <w:r>
-        <w:rPr>
-          <w:lang w:val="en-GB"/>
-        </w:rPr>
-        <w:t>color</w:t>
-      </w:r>
-      <w:r>
-        <w:rPr>
-          <w:lang w:val="en-GB"/>
-        </w:rPr>
-        <w:t>s</w:t>
-      </w:r>
-      <w:r>
-        <w:rPr>
-          <w:lang w:val="en-GB"/>
-        </w:rPr>
-        <w:t xml:space="preserve"> will be retained on the CDROM.  </w:t>
-      </w:r>
-      <w:r>
-        <w:rPr>
-          <w:lang w:val="en-GB"/>
-        </w:rPr>
-        <w:t xml:space="preserve">Graphics must not use stipple </w:t>
-      </w:r>
-      <w:r>
-        <w:rPr>
-          <w:lang w:val="en-GB"/>
-        </w:rPr>
-        <w:t xml:space="preserve">fill patterns because they may </w:t>
-      </w:r>
-      <w:r>
-        <w:rPr>
-          <w:lang w:val="en-GB"/>
-        </w:rPr>
-        <w:t xml:space="preserve">not </w:t>
-      </w:r>
-      <w:r>
-        <w:rPr>
-          <w:lang w:val="en-GB"/>
-        </w:rPr>
-        <w:t>be re</w:t>
-      </w:r>
-      <w:r>
-        <w:rPr>
-          <w:lang w:val="en-GB"/>
-        </w:rPr>
-        <w:t>produce</w:t>
-      </w:r>
-      <w:r>
-        <w:rPr>
-          <w:lang w:val="en-GB"/>
-        </w:rPr>
-        <w:t>d</w:t>
-      </w:r>
-      <w:r>
-        <w:rPr>
-          <w:lang w:val="en-GB"/>
-        </w:rPr>
-        <w:t xml:space="preserve"> properly</w:t>
-      </w:r>
-      <w:r>
-        <w:rPr>
-          <w:lang w:val="en-GB"/>
-        </w:rPr>
-        <w:t xml:space="preserve">.  Please use only </w:t>
-      </w:r>
-      <w:r>
-        <w:rPr>
-          <w:i/>
-          <w:iCs/>
-          <w:lang w:val="en-GB"/>
-        </w:rPr>
-        <w:t>SOLID FILL</w:t>
-      </w:r>
-      <w:r>
-        <w:rPr>
-          <w:lang w:val="en-GB"/>
-        </w:rPr>
-        <w:t xml:space="preserve"> </w:t>
-      </w:r>
-      <w:r>
-        <w:t>colors</w:t>
-      </w:r>
-      <w:r>
-        <w:rPr>
-          <w:lang w:val="en-GB"/>
-        </w:rPr>
-        <w:t xml:space="preserve"> which contrast well both on screen and on a black-and-white hardcopy, as shown in Fig. 1.</w:t>
-      </w:r>
-    </w:p>
-    <w:p>
-      <w:pPr>
-        <w:pStyle w:val="IEEEParagraph"/>
-      </w:pPr>
-    </w:p>
-    <w:p>
-      <w:pPr>
-        <w:pStyle w:val="IEEEFigure"/>
-      </w:pPr>
-      <w:r>
-        <w:pict>
-          <v:shapetype id="_x0000_t75" coordsize="21600,21600" o:spt="75" o:preferrelative="t" path="m@4@5l@4@11@9@11@9@5xe" filled="f" stroked="f">
-            <v:stroke joinstyle="miter"/>
-            <v:formulas>
-              <v:f eqn="if lineDrawn pixelLineWidth 0"/>
-              <v:f eqn="sum @0 1 0"/>
-              <v:f eqn="sum 0 0 @1"/>
-              <v:f eqn="prod @2 1 2"/>
-              <v:f eqn="prod @3 21600 pixelWidth"/>
-              <v:f eqn="prod @3 21600 pixelHeight"/>
-              <v:f eqn="sum @0 0 1"/>
-              <v:f eqn="prod @6 1 2"/>
-              <v:f eqn="prod @7 21600 pixelWidth"/>
-              <v:f eqn="sum @8 21600 0"/>
-              <v:f eqn="prod @7 21600 pixelHeight"/>
-              <v:f eqn="sum @10 21600 0"/>
-            </v:formulas>
-            <v:path o:extrusionok="f" gradientshapeok="t" o:connecttype="rect"/>
-            <o:lock v:ext="edit" aspectratio="t"/>
-          </v:shapetype>
-          <v:shape id="_x0000_i1025" type="#_x0000_t75" style="width:194.25pt;height:141pt">
-            <v:imagedata r:id="rId5" o:title="gv_figure_4"/>
-          </v:shape>
-        </w:pict>
-      </w:r>
-    </w:p>
-    <w:p>
-      <w:pPr>
-        <w:pStyle w:val="IEEEFigureCaptionMulti-Lines"/>
-      </w:pPr>
-      <w:r>
-        <w:t xml:space="preserve">Fig. </w:t>
-      </w:r>
-      <w:fldSimple w:instr=" SEQ Fig. \* ARABIC  \* MERGEFORMAT ">
-        <w:r>
-          <w:rPr>
-            <w:noProof/>
-          </w:rPr>
-          <w:t>1</w:t>
-        </w:r>
-      </w:fldSimple>
-      <w:r>
-        <w:t xml:space="preserve">  A sample line graph using colors which contrast well both on screen and on a black-and-white hardcopy</w:t>
-      </w:r>
-    </w:p>
-    <w:p>
-      <w:pPr>
-        <w:pStyle w:val="IEEEParagraph"/>
-      </w:pPr>
-    </w:p>
-    <w:p>
-      <w:pPr>
-        <w:pStyle w:val="IEEEParagraph"/>
-        <w:rPr>
-          <w:lang w:val="en-GB"/>
-        </w:rPr>
-      </w:pPr>
-      <w:r>
-        <w:rPr>
-          <w:lang w:val="en-GB"/>
-        </w:rPr>
-        <w:t>Fig. 2 shows an example of a low-resolution image which would not be acceptable, whereas Fig. 3 shows an example of an image with adequate resolution.  Check that the resolution is adequate to reveal the important detail in the figure.</w:t>
-      </w:r>
-    </w:p>
-    <w:p>
-      <w:pPr>
-        <w:pStyle w:val="IEEEParagraph"/>
-        <w:rPr>
-          <w:lang w:val="en-GB"/>
-        </w:rPr>
-      </w:pPr>
-      <w:r>
-        <w:rPr>
-          <w:lang w:val="en-GB"/>
-        </w:rPr>
-        <w:t>Please check all figures in your paper both on screen and on a black-and-white hardcopy.  When you check your paper on a black-and-white hardcopy, please ensure that:</w:t>
-      </w:r>
-    </w:p>
-    <w:p>
-      <w:pPr>
-        <w:pStyle w:val="IEEEParagraph"/>
-        <w:numPr>
-          <w:ilvl w:val="0"/>
-          <w:numId w:val="45"/>
-        </w:numPr>
-      </w:pPr>
-      <w:r>
-        <w:rPr>
-          <w:lang w:val="en-GB"/>
-        </w:rPr>
-        <w:t>the colors used in each figure contrast well,</w:t>
-      </w:r>
-    </w:p>
-    <w:p>
-      <w:pPr>
-        <w:pStyle w:val="IEEEParagraph"/>
-        <w:numPr>
-          <w:ilvl w:val="0"/>
-          <w:numId w:val="45"/>
-        </w:numPr>
-      </w:pPr>
-      <w:r>
-        <w:rPr>
-          <w:lang w:val="en-GB"/>
-        </w:rPr>
-        <w:t>the image used in each figure is clear,</w:t>
-      </w:r>
-    </w:p>
-    <w:p>
-      <w:pPr>
-        <w:pStyle w:val="IEEEParagraph"/>
-        <w:numPr>
-          <w:ilvl w:val="0"/>
-          <w:numId w:val="45"/>
-        </w:numPr>
-      </w:pPr>
-      <w:r>
-        <w:rPr>
-          <w:lang w:val="en-GB"/>
-        </w:rPr>
-        <w:t>all text labels in each figure are legible.</w:t>
-      </w:r>
-    </w:p>
-    <w:p>
-      <w:pPr>
-        <w:pStyle w:val="IEEEHeading2"/>
-        <w:numPr>
-          <w:ilvl w:val="0"/>
-          <w:numId w:val="14"/>
-        </w:numPr>
-      </w:pPr>
-      <w:r>
-        <w:t>Figure Captions</w:t>
-      </w:r>
-    </w:p>
-    <w:p>
-      <w:pPr>
-        <w:pStyle w:val="IEEEParagraph"/>
-        <w:rPr>
-          <w:lang w:val="en-GB"/>
-        </w:rPr>
-      </w:pPr>
-      <w:r>
-        <w:rPr>
-          <w:lang w:val="en-GB"/>
-        </w:rPr>
-        <w:t>Figures must</w:t>
-      </w:r>
-      <w:r>
-        <w:rPr>
-          <w:lang w:val="en-GB"/>
-        </w:rPr>
-        <w:t xml:space="preserve"> be numbered using Arabic numeral</w:t>
-      </w:r>
-      <w:r>
-        <w:rPr>
-          <w:lang w:val="en-GB"/>
-        </w:rPr>
-        <w:t>s.  Figure</w:t>
-      </w:r>
-      <w:r>
-        <w:rPr>
-          <w:lang w:val="en-GB"/>
-        </w:rPr>
-        <w:t xml:space="preserve"> captions must be in 8 pt Regular </w:t>
-      </w:r>
-      <w:r>
-        <w:rPr>
-          <w:lang w:val="en-GB"/>
-        </w:rPr>
-        <w:t>font</w:t>
-      </w:r>
-      <w:r>
-        <w:rPr>
-          <w:lang w:val="en-GB"/>
-        </w:rPr>
-        <w:t xml:space="preserve">. </w:t>
-      </w:r>
-      <w:r>
-        <w:rPr>
-          <w:lang w:val="en-GB"/>
-        </w:rPr>
-        <w:t xml:space="preserve"> Captions of a single line (e.g. Fig. 2) must be centered whereas multi-line captions must be justified (e.g. Fig. 1).  Captions with figure numbers must be placed after</w:t>
-      </w:r>
-      <w:r>
-        <w:rPr>
-          <w:lang w:val="en-GB"/>
-        </w:rPr>
-        <w:t xml:space="preserve"> their associated </w:t>
-      </w:r>
-      <w:r>
-        <w:rPr>
-          <w:lang w:val="en-GB"/>
-        </w:rPr>
-        <w:t>figure</w:t>
-      </w:r>
-      <w:r>
-        <w:rPr>
-          <w:lang w:val="en-GB"/>
-        </w:rPr>
-        <w:t>s, as shown</w:t>
-      </w:r>
-      <w:r>
-        <w:rPr>
-          <w:lang w:val="en-GB"/>
-        </w:rPr>
-        <w:t xml:space="preserve"> in</w:t>
-      </w:r>
-      <w:r>
-        <w:rPr>
-          <w:lang w:val="en-GB"/>
-        </w:rPr>
-        <w:t xml:space="preserve"> </w:t>
-      </w:r>
-      <w:r>
-        <w:rPr>
-          <w:lang w:val="en-GB"/>
-        </w:rPr>
-        <w:t xml:space="preserve">    </w:t>
-      </w:r>
-      <w:r>
-        <w:rPr>
-          <w:lang w:val="en-GB"/>
-        </w:rPr>
-        <w:t>Fig. 1</w:t>
-      </w:r>
-      <w:r>
-        <w:rPr>
-          <w:lang w:val="en-GB"/>
-        </w:rPr>
-        <w:t>.</w:t>
-      </w:r>
-    </w:p>
-    <w:p>
-      <w:pPr>
-        <w:pStyle w:val="IEEEFigure"/>
-      </w:pPr>
-      <w:r>
-        <w:pict>
-          <v:shape id="_x0000_i1026" type="#_x0000_t75" style="width:128.25pt;height:183.75pt">
-            <v:imagedata r:id="rId6" o:title=""/>
-          </v:shape>
-        </w:pict>
-      </w:r>
-    </w:p>
-    <w:p>
-      <w:pPr>
-        <w:pStyle w:val="IEEEFigureCaptionSingle-Line"/>
-      </w:pPr>
-      <w:r>
-        <w:t xml:space="preserve">Fig. </w:t>
-      </w:r>
-      <w:fldSimple w:instr=" SEQ Fig. \* ARABIC  \* MERGEFORMAT ">
-        <w:r>
-          <w:rPr>
-            <w:noProof/>
-          </w:rPr>
-          <w:t>2</w:t>
-        </w:r>
-      </w:fldSimple>
-      <w:r>
-        <w:t xml:space="preserve">  </w:t>
-      </w:r>
-      <w:r>
-        <w:t>Example of an unacceptable low-resolution i</w:t>
-      </w:r>
-      <w:r>
-        <w:t>mage</w:t>
-      </w:r>
-    </w:p>
-    <w:p>
-      <w:pPr>
-        <w:pStyle w:val="IEEEParagraph"/>
-      </w:pPr>
-    </w:p>
-    <w:p>
-      <w:pPr>
-        <w:pStyle w:val="IEEEFigure"/>
-      </w:pPr>
-      <w:r>
-        <w:pict>
-          <v:shape id="_x0000_i1027" type="#_x0000_t75" style="width:120.75pt;height:176.25pt">
-            <v:imagedata r:id="rId7" o:title="extracted_2_0002"/>
-          </v:shape>
-        </w:pict>
-      </w:r>
-    </w:p>
-    <w:p>
-      <w:pPr>
-        <w:pStyle w:val="IEEEFigureCaptionSingle-Line"/>
-      </w:pPr>
-      <w:r>
-        <w:t xml:space="preserve">Fig. </w:t>
-      </w:r>
-      <w:fldSimple w:instr=" SEQ Fig. \* ARABIC  \* MERGEFORMAT ">
-        <w:r>
-          <w:rPr>
-            <w:noProof/>
-          </w:rPr>
-          <w:t>3</w:t>
-        </w:r>
-      </w:fldSimple>
-      <w:r>
-        <w:t xml:space="preserve">  </w:t>
-      </w:r>
-      <w:r>
-        <w:t>Example of an image with acceptable r</w:t>
-      </w:r>
-      <w:r>
-        <w:t>esolution</w:t>
-      </w:r>
-    </w:p>
-    <w:p>
-      <w:pPr>
-        <w:pStyle w:val="IEEEParagraph"/>
-      </w:pPr>
-    </w:p>
-    <w:p>
-      <w:pPr>
-        <w:pStyle w:val="IEEEHeading2"/>
-        <w:numPr>
-          <w:ilvl w:val="0"/>
-          <w:numId w:val="14"/>
-        </w:numPr>
-      </w:pPr>
-      <w:r>
-        <w:t>Table Captions</w:t>
-      </w:r>
-    </w:p>
-    <w:p>
-      <w:pPr>
-        <w:pStyle w:val="IEEEParagraph"/>
-        <w:rPr>
-          <w:lang w:val="en-GB"/>
-        </w:rPr>
-      </w:pPr>
-      <w:r>
-        <w:rPr>
-          <w:lang w:val="en-GB"/>
-        </w:rPr>
-        <w:t xml:space="preserve">Tables must be numbered using uppercase Roman numerals.  </w:t>
-      </w:r>
-      <w:r>
-        <w:rPr>
-          <w:lang w:val="en-GB"/>
-        </w:rPr>
-        <w:t>Table captions must be</w:t>
-      </w:r>
-      <w:r>
-        <w:rPr>
-          <w:lang w:val="en-GB"/>
-        </w:rPr>
-        <w:t xml:space="preserve"> centred and</w:t>
-      </w:r>
-      <w:r>
-        <w:rPr>
-          <w:lang w:val="en-GB"/>
-        </w:rPr>
-        <w:t xml:space="preserve"> in 8 pt Regular font with Small Caps. </w:t>
-      </w:r>
-      <w:r>
-        <w:rPr>
-          <w:lang w:val="en-GB"/>
-        </w:rPr>
-        <w:t xml:space="preserve"> </w:t>
-      </w:r>
-      <w:r>
-        <w:t xml:space="preserve">Every word in a table caption </w:t>
-      </w:r>
-      <w:r>
-        <w:t xml:space="preserve">must be </w:t>
-      </w:r>
-      <w:r>
-        <w:t>capitalized except for short minor words as listed in Section III-B</w:t>
-      </w:r>
-      <w:r>
-        <w:rPr>
-          <w:lang w:val="en-GB"/>
-        </w:rPr>
-        <w:t xml:space="preserve">.  </w:t>
-      </w:r>
-      <w:r>
-        <w:rPr>
-          <w:lang w:val="en-GB"/>
-        </w:rPr>
-        <w:t>Captions with table numbers must be placed before their associated tables, as shown in Table 1.</w:t>
-      </w:r>
-    </w:p>
-    <w:p>
-      <w:pPr>
-        <w:pStyle w:val="IEEEHeading2"/>
-      </w:pPr>
-      <w:r>
-        <w:t>Page Numbers, Headers and Footers</w:t>
-      </w:r>
-    </w:p>
-    <w:p>
-      <w:pPr>
-        <w:pStyle w:val="IEEEParagraph"/>
-      </w:pPr>
-      <w:r>
-        <w:t>Page numbers, headers and footers must not be used.</w:t>
-      </w:r>
-    </w:p>
-    <w:p>
-      <w:pPr>
-        <w:pStyle w:val="IEEEHeading2"/>
-      </w:pPr>
-      <w:r>
-        <w:t>Links and Bookmarks</w:t>
-      </w:r>
-    </w:p>
-    <w:p>
-      <w:pPr>
-        <w:pStyle w:val="IEEEParagraph"/>
+      <w:proofErr w:type="spellStart"/>
+      <w:r>
         <w:rPr>
           <w:lang w:val="en-US"/>
         </w:rPr>
-      </w:pPr>
+        <w:t>IEEEtran.cls</w:t>
+      </w:r>
+      <w:proofErr w:type="spellEnd"/>
       <w:r>
         <w:rPr>
           <w:lang w:val="en-US"/>
         </w:rPr>
-        <w:t>All hypertext links and section bookmarks will be removed from papers during the processing of papers for publication.  If you need to refer to an Internet email add</w:t>
-      </w:r>
+        <w:t xml:space="preserve"> and </w:t>
+      </w:r>
+      <w:proofErr w:type="spellStart"/>
       <w:r>
         <w:rPr>
           <w:lang w:val="en-US"/>
         </w:rPr>
-        <w:t>ress</w:t>
-      </w:r>
+        <w:t>IEEEtran.bst</w:t>
+      </w:r>
+      <w:proofErr w:type="spellEnd"/>
       <w:r>
         <w:rPr>
           <w:lang w:val="en-US"/>
         </w:rPr>
-        <w:t xml:space="preserve"> or URL in your paper, you must </w:t>
+        <w:t xml:space="preserve"> files</w:t>
       </w:r>
       <w:r>
         <w:rPr>
           <w:lang w:val="en-US"/>
         </w:rPr>
-        <w:t>type out the address or URL fully in Regular font.</w:t>
-      </w:r>
-    </w:p>
-    <w:p>
-      <w:pPr>
-        <w:pStyle w:val="IEEEHeading2"/>
-      </w:pPr>
-      <w:r>
-        <w:br w:type="column"/>
-      </w:r>
-      <w:r>
-        <w:t>References</w:t>
-      </w:r>
-    </w:p>
-    <w:p>
-      <w:pPr>
-        <w:pStyle w:val="IEEEParagraph"/>
-        <w:rPr>
-          <w:lang w:val="en-US"/>
-        </w:rPr>
-      </w:pPr>
-      <w:r>
-        <w:rPr>
-          <w:lang w:val="en-GB"/>
-        </w:rPr>
-        <w:t>The heading of the R</w:t>
-      </w:r>
-      <w:r>
-        <w:rPr>
-          <w:lang w:val="en-GB"/>
-        </w:rPr>
-        <w:t>eferences</w:t>
-      </w:r>
-      <w:r>
-        <w:rPr>
-          <w:lang w:val="en-GB"/>
-        </w:rPr>
-        <w:t xml:space="preserve"> section must not be numbered.</w:t>
-      </w:r>
-      <w:r>
-        <w:rPr>
-          <w:lang w:val="en-GB"/>
-        </w:rPr>
-        <w:t xml:space="preserve">  All reference items must be in 8 pt font.  Please use Regular and Italic styles to distinguish different fields as shown in the References section.</w:t>
-      </w:r>
-      <w:r>
-        <w:rPr>
-          <w:lang w:val="en-US"/>
-        </w:rPr>
-        <w:t xml:space="preserve">  </w:t>
-      </w:r>
-      <w:r>
-        <w:rPr>
-          <w:lang w:val="en-GB"/>
-        </w:rPr>
-        <w:t>Number the reference items</w:t>
-      </w:r>
-      <w:r>
-        <w:rPr>
-          <w:lang w:val="en-GB"/>
-        </w:rPr>
-        <w:t xml:space="preserve"> consecutively in square brackets (e.g. [1]).</w:t>
-      </w:r>
-      <w:r>
-        <w:rPr>
-          <w:lang w:val="en-GB"/>
-        </w:rPr>
-        <w:t xml:space="preserve">  </w:t>
-      </w:r>
-    </w:p>
-    <w:p>
-      <w:pPr>
-        <w:pStyle w:val="IEEEParagraph"/>
-        <w:rPr>
-          <w:lang w:val="en-GB"/>
-        </w:rPr>
-      </w:pPr>
-      <w:r>
-        <w:rPr>
-          <w:lang w:val="en-GB"/>
-        </w:rPr>
-        <w:t>When referring to a reference item</w:t>
-      </w:r>
-      <w:r>
-        <w:rPr>
-          <w:lang w:val="en-GB"/>
-        </w:rPr>
         <w:t xml:space="preserve">, </w:t>
-      </w:r>
-      <w:r>
-        <w:rPr>
-          <w:lang w:val="en-GB"/>
-        </w:rPr>
-        <w:t>please simply use</w:t>
-      </w:r>
-      <w:r>
-        <w:rPr>
-          <w:lang w:val="en-GB"/>
-        </w:rPr>
-        <w:t xml:space="preserve"> the reference number, as in [</w:t>
-      </w:r>
-      <w:r>
-        <w:rPr>
-          <w:lang w:val="en-GB"/>
-        </w:rPr>
-        <w:t>2</w:t>
-      </w:r>
-      <w:r>
-        <w:rPr>
-          <w:lang w:val="en-GB"/>
-        </w:rPr>
-        <w:t xml:space="preserve">].  Do not use “Ref. [3]” or “Reference [3]” except at the </w:t>
-      </w:r>
-      <w:r>
-        <w:rPr>
-          <w:lang w:val="en-GB"/>
-        </w:rPr>
-        <w:t>beginning of a sentence, e.g.</w:t>
-      </w:r>
-      <w:r>
-        <w:rPr>
-          <w:lang w:val="en-GB"/>
-        </w:rPr>
-        <w:t xml:space="preserve">  “Reference [3] shows …”.  Multiple references are each numbered with separate brackets (e.g. [2], [3], [4]–[6]).</w:t>
-      </w:r>
-    </w:p>
-    <w:p>
-      <w:pPr>
-        <w:pStyle w:val="IEEEParagraph"/>
-        <w:rPr>
-          <w:lang w:val="en-GB"/>
-        </w:rPr>
-      </w:pPr>
-      <w:r>
-        <w:rPr>
-          <w:lang w:val="en-GB"/>
-        </w:rPr>
-        <w:t>Examples of reference items</w:t>
-      </w:r>
-      <w:r>
-        <w:rPr>
-          <w:lang w:val="en-GB"/>
-        </w:rPr>
-        <w:t xml:space="preserve"> of different categories shown in the References section include:</w:t>
-      </w:r>
-    </w:p>
-    <w:p>
-      <w:pPr>
-        <w:pStyle w:val="IEEEParagraph"/>
-        <w:numPr>
-          <w:ilvl w:val="0"/>
-          <w:numId w:val="45"/>
-        </w:numPr>
-      </w:pPr>
-      <w:r>
-        <w:rPr>
-          <w:lang w:val="en-GB"/>
-        </w:rPr>
-        <w:t>example of a book in [1]</w:t>
-      </w:r>
-    </w:p>
-    <w:p>
-      <w:pPr>
-        <w:pStyle w:val="IEEEParagraph"/>
-        <w:numPr>
-          <w:ilvl w:val="0"/>
-          <w:numId w:val="45"/>
-        </w:numPr>
-      </w:pPr>
-      <w:r>
-        <w:t>example of a book in a series</w:t>
-      </w:r>
-      <w:r>
-        <w:t xml:space="preserve"> in [2]</w:t>
-      </w:r>
-    </w:p>
-    <w:p>
-      <w:pPr>
-        <w:pStyle w:val="IEEEParagraph"/>
-        <w:numPr>
-          <w:ilvl w:val="0"/>
-          <w:numId w:val="45"/>
-        </w:numPr>
-      </w:pPr>
-      <w:r>
-        <w:t>example of a journal article in [3]</w:t>
-      </w:r>
-    </w:p>
-    <w:p>
-      <w:pPr>
-        <w:pStyle w:val="IEEEParagraph"/>
-        <w:numPr>
-          <w:ilvl w:val="0"/>
-          <w:numId w:val="45"/>
-        </w:numPr>
-      </w:pPr>
-      <w:r>
-        <w:t>example of a conference paper in [4]</w:t>
-      </w:r>
-    </w:p>
-    <w:p>
-      <w:pPr>
-        <w:pStyle w:val="IEEEParagraph"/>
-        <w:numPr>
-          <w:ilvl w:val="0"/>
-          <w:numId w:val="45"/>
-        </w:numPr>
-      </w:pPr>
-      <w:r>
-        <w:t>example of a patent in [5]</w:t>
-      </w:r>
-    </w:p>
-    <w:p>
-      <w:pPr>
-        <w:pStyle w:val="IEEEParagraph"/>
-        <w:numPr>
-          <w:ilvl w:val="0"/>
-          <w:numId w:val="45"/>
-        </w:numPr>
-      </w:pPr>
-      <w:r>
-        <w:t>example of a website in [6]</w:t>
-      </w:r>
-    </w:p>
-    <w:p>
-      <w:pPr>
-        <w:pStyle w:val="IEEEParagraph"/>
-        <w:numPr>
-          <w:ilvl w:val="0"/>
-          <w:numId w:val="45"/>
-        </w:numPr>
-      </w:pPr>
-      <w:r>
-        <w:t>example of a web page in [7]</w:t>
-      </w:r>
-    </w:p>
-    <w:p>
-      <w:pPr>
-        <w:pStyle w:val="IEEEParagraph"/>
-        <w:numPr>
-          <w:ilvl w:val="0"/>
-          <w:numId w:val="45"/>
-        </w:numPr>
-      </w:pPr>
-      <w:r>
-        <w:t>example of a databook as a manual in [8]</w:t>
-      </w:r>
-    </w:p>
-    <w:p>
-      <w:pPr>
-        <w:pStyle w:val="IEEEParagraph"/>
-        <w:numPr>
-          <w:ilvl w:val="0"/>
-          <w:numId w:val="45"/>
-        </w:numPr>
-      </w:pPr>
-      <w:r>
-        <w:t>example of a datasheet in [9]</w:t>
-      </w:r>
-    </w:p>
-    <w:p>
-      <w:pPr>
-        <w:pStyle w:val="IEEEParagraph"/>
-        <w:numPr>
-          <w:ilvl w:val="0"/>
-          <w:numId w:val="45"/>
-        </w:numPr>
-      </w:pPr>
-      <w:r>
-        <w:t>example of a master’s thesis in [10]</w:t>
-      </w:r>
-    </w:p>
-    <w:p>
-      <w:pPr>
-        <w:pStyle w:val="IEEEParagraph"/>
-        <w:numPr>
-          <w:ilvl w:val="0"/>
-          <w:numId w:val="45"/>
-        </w:numPr>
-      </w:pPr>
-      <w:r>
-        <w:t>example of a technical report in [11]</w:t>
-      </w:r>
-    </w:p>
-    <w:p>
-      <w:pPr>
-        <w:pStyle w:val="IEEEParagraph"/>
-        <w:numPr>
-          <w:ilvl w:val="0"/>
-          <w:numId w:val="45"/>
-        </w:numPr>
-      </w:pPr>
-      <w:r>
-        <w:t>example of a standard in [12]</w:t>
-      </w:r>
-    </w:p>
-    <w:p>
-      <w:pPr>
-        <w:pStyle w:val="IEEEHeading1"/>
-        <w:rPr>
-          <w:lang w:val="en-US"/>
-        </w:rPr>
-      </w:pPr>
-      <w:r>
-        <w:rPr>
-          <w:lang w:val="en-US"/>
-        </w:rPr>
-        <w:t>Conclusions</w:t>
-      </w:r>
-    </w:p>
-    <w:p>
-      <w:pPr>
-        <w:pStyle w:val="IEEEParagraph"/>
-        <w:rPr>
-          <w:lang w:val="en-US"/>
-        </w:rPr>
-      </w:pPr>
-      <w:r>
-        <w:rPr>
-          <w:lang w:val="en-US"/>
-        </w:rPr>
-        <w:t xml:space="preserve">The </w:t>
-      </w:r>
-      <w:r>
-        <w:rPr>
-          <w:lang w:val="en-US"/>
-        </w:rPr>
-        <w:t>version of this template is V</w:t>
-      </w:r>
-      <w:r>
-        <w:rPr>
-          <w:lang w:val="en-US"/>
-        </w:rPr>
-        <w:t>2</w:t>
-      </w:r>
-      <w:r>
-        <w:rPr>
-          <w:lang w:val="en-US"/>
-        </w:rPr>
-        <w:t xml:space="preserve">.  </w:t>
-      </w:r>
-      <w:r>
-        <w:rPr>
-          <w:lang w:val="en-US"/>
-        </w:rPr>
-        <w:t>Most of the formatting instructions in this document have been compiled by Causal Productions from the IEEE La</w:t>
-      </w:r>
-      <w:r>
-        <w:rPr>
-          <w:lang w:val="en-US"/>
-        </w:rPr>
-        <w:t>T</w:t>
-      </w:r>
-      <w:r>
-        <w:rPr>
-          <w:lang w:val="en-US"/>
-        </w:rPr>
-        <w:t>e</w:t>
-      </w:r>
-      <w:r>
-        <w:rPr>
-          <w:lang w:val="en-US"/>
-        </w:rPr>
-        <w:t>X</w:t>
-      </w:r>
-      <w:r>
-        <w:rPr>
-          <w:lang w:val="en-US"/>
-        </w:rPr>
-        <w:t xml:space="preserve"> style files.  </w:t>
-      </w:r>
-      <w:r>
-        <w:rPr>
-          <w:lang w:val="en-US"/>
-        </w:rPr>
-        <w:t>Causal Productions offers</w:t>
-      </w:r>
-      <w:r>
-        <w:rPr>
-          <w:lang w:val="en-US"/>
-        </w:rPr>
-        <w:t xml:space="preserve"> </w:t>
-      </w:r>
-      <w:r>
-        <w:rPr>
-          <w:lang w:val="en-US"/>
-        </w:rPr>
-        <w:t xml:space="preserve">both </w:t>
-      </w:r>
-      <w:r>
-        <w:rPr>
-          <w:lang w:val="en-US"/>
-        </w:rPr>
-        <w:t>A4</w:t>
-      </w:r>
-      <w:r>
-        <w:rPr>
-          <w:lang w:val="en-US"/>
-        </w:rPr>
-        <w:t xml:space="preserve"> template</w:t>
-      </w:r>
-      <w:r>
-        <w:rPr>
-          <w:lang w:val="en-US"/>
-        </w:rPr>
-        <w:t>s</w:t>
-      </w:r>
-      <w:r>
-        <w:rPr>
-          <w:lang w:val="en-US"/>
-        </w:rPr>
-        <w:t xml:space="preserve"> and US Letter templates</w:t>
-      </w:r>
-      <w:r>
-        <w:rPr>
-          <w:lang w:val="en-US"/>
-        </w:rPr>
-        <w:t xml:space="preserve"> </w:t>
-      </w:r>
-      <w:r>
-        <w:rPr>
-          <w:lang w:val="en-US"/>
-        </w:rPr>
-        <w:t>for</w:t>
-      </w:r>
-      <w:r>
-        <w:rPr>
-          <w:lang w:val="en-US"/>
-        </w:rPr>
-        <w:t xml:space="preserve"> La</w:t>
-      </w:r>
-      <w:r>
-        <w:rPr>
-          <w:lang w:val="en-US"/>
-        </w:rPr>
-        <w:t>T</w:t>
-      </w:r>
-      <w:r>
-        <w:rPr>
-          <w:lang w:val="en-US"/>
-        </w:rPr>
-        <w:t>e</w:t>
-      </w:r>
-      <w:r>
-        <w:rPr>
-          <w:lang w:val="en-US"/>
-        </w:rPr>
-        <w:t>X</w:t>
-      </w:r>
-      <w:r>
-        <w:rPr>
-          <w:lang w:val="en-US"/>
-        </w:rPr>
-        <w:t xml:space="preserve"> and Micr</w:t>
-      </w:r>
-      <w:r>
-        <w:rPr>
-          <w:lang w:val="en-US"/>
-        </w:rPr>
-        <w:t>osoft Word</w:t>
-      </w:r>
-      <w:r>
-        <w:rPr>
-          <w:lang w:val="en-US"/>
-        </w:rPr>
-        <w:t>.</w:t>
-      </w:r>
-      <w:r>
-        <w:rPr>
-          <w:lang w:val="en-US"/>
-        </w:rPr>
-        <w:t xml:space="preserve">  </w:t>
-      </w:r>
-      <w:r>
-        <w:rPr>
-          <w:lang w:val="en-US"/>
-        </w:rPr>
-        <w:t>The LaTeX templates depend on the official</w:t>
-      </w:r>
-      <w:r>
-        <w:rPr>
-          <w:lang w:val="en-US"/>
-        </w:rPr>
-        <w:t xml:space="preserve"> </w:t>
-      </w:r>
-      <w:r>
-        <w:rPr>
-          <w:lang w:val="en-US"/>
-        </w:rPr>
-        <w:t>IEEEtran.cls and IEEEtran.bst</w:t>
-      </w:r>
-      <w:r>
-        <w:rPr>
-          <w:lang w:val="en-US"/>
-        </w:rPr>
-        <w:t xml:space="preserve"> files</w:t>
-      </w:r>
-      <w:r>
-        <w:rPr>
-          <w:lang w:val="en-US"/>
-        </w:rPr>
-        <w:t>, whereas the Microsoft</w:t>
-      </w:r>
-      <w:r>
-        <w:rPr>
-          <w:lang w:val="en-US"/>
-        </w:rPr>
-        <w:t xml:space="preserve"> </w:t>
-      </w:r>
-      <w:r>
-        <w:rPr>
-          <w:lang w:val="en-US"/>
-        </w:rPr>
-        <w:t>Word</w:t>
-      </w:r>
-      <w:r>
-        <w:rPr>
-          <w:lang w:val="en-US"/>
-        </w:rPr>
-        <w:t xml:space="preserve"> templates</w:t>
-      </w:r>
-      <w:r>
-        <w:rPr>
-          <w:lang w:val="en-US"/>
-        </w:rPr>
-        <w:t xml:space="preserve"> </w:t>
-      </w:r>
-      <w:r>
-        <w:rPr>
-          <w:lang w:val="en-US"/>
-        </w:rPr>
-        <w:t xml:space="preserve">are self-contained.  </w:t>
-      </w:r>
-      <w:r>
-        <w:rPr>
-          <w:lang w:val="en-US"/>
-        </w:rPr>
-        <w:t xml:space="preserve">Causal Productions has </w:t>
-      </w:r>
-      <w:r>
-        <w:rPr>
-          <w:lang w:val="en-US"/>
-        </w:rPr>
-        <w:t xml:space="preserve">used </w:t>
-      </w:r>
-      <w:r>
-        <w:rPr>
-          <w:lang w:val="en-US"/>
-        </w:rPr>
-        <w:t>its best ef</w:t>
-      </w:r>
-      <w:r>
-        <w:rPr>
-          <w:lang w:val="en-US"/>
-        </w:rPr>
-        <w:t>forts to ensure that the</w:t>
-      </w:r>
-      <w:r>
-        <w:rPr>
-          <w:lang w:val="en-US"/>
-        </w:rPr>
-        <w:t xml:space="preserve"> templates</w:t>
-      </w:r>
-      <w:r>
-        <w:rPr>
-          <w:lang w:val="en-US"/>
-        </w:rPr>
-        <w:t xml:space="preserve"> have the same appearance</w:t>
-      </w:r>
-      <w:r>
-        <w:rPr>
-          <w:lang w:val="en-US"/>
-        </w:rPr>
-        <w:t>.</w:t>
-      </w:r>
-    </w:p>
-    <w:p>
-      <w:pPr>
-        <w:pStyle w:val="IEEEParagraph"/>
-        <w:rPr>
-          <w:lang w:val="en-US"/>
-        </w:rPr>
-      </w:pPr>
-      <w:r>
-        <w:rPr>
-          <w:lang w:val="en-US"/>
-        </w:rPr>
-        <w:t>Causal Productions permits the distribution and revision of these templates on the condition that Causal Productions is credited in the revised template as follows:  “original version of this template was provided by courtesy of Causal Productions (www.causalproductions.com)”</w:t>
-      </w:r>
-      <w:r>
-        <w:rPr>
-          <w:lang w:val="en-US"/>
-        </w:rPr>
-        <w:t>.</w:t>
       </w:r>
     </w:p>
     <w:p>
@@ -2753,143 +578,30 @@
           <w:ilvl w:val="0"/>
           <w:numId w:val="0"/>
         </w:numPr>
-        <w:rPr>
-          <w:lang w:val="en-US"/>
-        </w:rPr>
-      </w:pPr>
-      <w:r>
-        <w:rPr>
-          <w:lang w:val="en-US"/>
-        </w:rPr>
-        <w:t>Acknowledgment</w:t>
-      </w:r>
+      </w:pPr>
+      <w:proofErr w:type="spellStart"/>
+      <w:r>
+        <w:rPr>
+          <w:u w:val="single"/>
+        </w:rPr>
+        <w:t>Referenc</w:t>
+      </w:r>
+      <w:r>
+        <w:rPr>
+          <w:u w:val="single"/>
+        </w:rPr>
+        <w:t>ia</w:t>
+      </w:r>
+      <w:r>
+        <w:rPr>
+          <w:u w:val="single"/>
+        </w:rPr>
+        <w:t>s</w:t>
+      </w:r>
+      <w:proofErr w:type="spellEnd"/>
     </w:p>
     <w:p>
       <w:pPr>
-        <w:pStyle w:val="IEEEParagraph"/>
-        <w:rPr>
-          <w:lang w:val="en-GB"/>
-        </w:rPr>
-      </w:pPr>
-      <w:r>
-        <w:rPr>
-          <w:lang w:val="en-GB"/>
-        </w:rPr>
-        <w:t xml:space="preserve">The </w:t>
-      </w:r>
-      <w:r>
-        <w:rPr>
-          <w:lang w:val="en-GB"/>
-        </w:rPr>
-        <w:t xml:space="preserve">heading of the </w:t>
-      </w:r>
-      <w:r>
-        <w:rPr>
-          <w:lang w:val="en-GB"/>
-        </w:rPr>
-        <w:t>A</w:t>
-      </w:r>
-      <w:r>
-        <w:rPr>
-          <w:lang w:val="en-GB"/>
-        </w:rPr>
-        <w:t>cknowledg</w:t>
-      </w:r>
-      <w:r>
-        <w:rPr>
-          <w:lang w:val="en-GB"/>
-        </w:rPr>
-        <w:t>me</w:t>
-      </w:r>
-      <w:r>
-        <w:rPr>
-          <w:lang w:val="en-GB"/>
-        </w:rPr>
-        <w:t xml:space="preserve">nt </w:t>
-      </w:r>
-      <w:r>
-        <w:rPr>
-          <w:lang w:val="en-GB"/>
-        </w:rPr>
-        <w:t xml:space="preserve">section </w:t>
-      </w:r>
-      <w:r>
-        <w:rPr>
-          <w:lang w:val="en-GB"/>
-        </w:rPr>
-        <w:t xml:space="preserve">and </w:t>
-      </w:r>
-      <w:r>
-        <w:rPr>
-          <w:lang w:val="en-GB"/>
-        </w:rPr>
-        <w:t>the R</w:t>
-      </w:r>
-      <w:r>
-        <w:rPr>
-          <w:lang w:val="en-GB"/>
-        </w:rPr>
-        <w:t xml:space="preserve">eferences </w:t>
-      </w:r>
-      <w:r>
-        <w:rPr>
-          <w:lang w:val="en-GB"/>
-        </w:rPr>
-        <w:t xml:space="preserve">section </w:t>
-      </w:r>
-      <w:r>
-        <w:rPr>
-          <w:lang w:val="en-GB"/>
-        </w:rPr>
-        <w:t>must</w:t>
-      </w:r>
-      <w:r>
-        <w:rPr>
-          <w:lang w:val="en-GB"/>
-        </w:rPr>
-        <w:t xml:space="preserve"> not be numbered.</w:t>
-      </w:r>
-    </w:p>
-    <w:p>
-      <w:pPr>
-        <w:pStyle w:val="IEEEParagraph"/>
-      </w:pPr>
-      <w:r>
-        <w:t xml:space="preserve">Causal Productions wishes to acknowledge Michael Shell and other contributors for developing and maintaining the IEEE LaTeX style files which have been used in the preparation of this template.  </w:t>
-      </w:r>
-      <w:r>
-        <w:t>T</w:t>
-      </w:r>
-      <w:r>
-        <w:t>o see the list of contributors</w:t>
-      </w:r>
-      <w:r>
-        <w:t>, p</w:t>
-      </w:r>
-      <w:r>
-        <w:t xml:space="preserve">lease refer to the top of file IEEETran.cls </w:t>
-      </w:r>
-      <w:r>
-        <w:t>in the IEEE LaTeX distribution</w:t>
-      </w:r>
-      <w:r>
-        <w:t>.</w:t>
-      </w:r>
-    </w:p>
-    <w:p>
-      <w:pPr>
-        <w:pStyle w:val="IEEEHeading1"/>
-        <w:numPr>
-          <w:ilvl w:val="0"/>
-          <w:numId w:val="0"/>
-        </w:numPr>
-      </w:pPr>
-      <w:r>
-        <w:t>References</w:t>
-      </w:r>
-    </w:p>
-    <w:p>
-      <w:pPr>
         <w:pStyle w:val="IEEEReferenceItem"/>
       </w:pPr>
       <w:r>
@@ -2898,11 +610,33 @@
         </w:rPr>
         <w:t xml:space="preserve">S. M. </w:t>
       </w:r>
+      <w:proofErr w:type="spellStart"/>
       <w:r>
         <w:rPr>
           <w:lang w:val="en-AU"/>
         </w:rPr>
-        <w:t xml:space="preserve">Metev and V. P. Veiko, </w:t>
+        <w:t>Metev</w:t>
+      </w:r>
+      <w:proofErr w:type="spellEnd"/>
+      <w:r>
+        <w:rPr>
+          <w:lang w:val="en-AU"/>
+        </w:rPr>
+        <w:t xml:space="preserve"> and V. P. </w:t>
+      </w:r>
+      <w:proofErr w:type="spellStart"/>
+      <w:r>
+        <w:rPr>
+          <w:lang w:val="en-AU"/>
+        </w:rPr>
+        <w:t>Veiko</w:t>
+      </w:r>
+      <w:proofErr w:type="spellEnd"/>
+      <w:r>
+        <w:rPr>
+          <w:lang w:val="en-AU"/>
+        </w:rPr>
+        <w:t xml:space="preserve">, </w:t>
       </w:r>
       <w:r>
         <w:rPr>
@@ -2910,8 +644,18 @@
           <w:iCs/>
           <w:lang w:val="en-AU"/>
         </w:rPr>
-        <w:t>Laser Assisted Microtechnology</w:t>
-      </w:r>
+        <w:t xml:space="preserve">Laser Assisted </w:t>
+      </w:r>
+      <w:proofErr w:type="spellStart"/>
+      <w:r>
+        <w:rPr>
+          <w:i/>
+          <w:iCs/>
+          <w:lang w:val="en-AU"/>
+        </w:rPr>
+        <w:t>Microtechnology</w:t>
+      </w:r>
+      <w:proofErr w:type="spellEnd"/>
       <w:r>
         <w:rPr>
           <w:lang w:val="en-AU"/>
@@ -2943,7 +687,15 @@
         </w:smartTag>
       </w:smartTag>
       <w:r>
-        <w:t>: Springer-Verlag, 1998.</w:t>
+        <w:t>: Springer-</w:t>
+      </w:r>
+      <w:proofErr w:type="spellStart"/>
+      <w:r>
+        <w:t>Verlag</w:t>
+      </w:r>
+      <w:proofErr w:type="spellEnd"/>
+      <w:r>
+        <w:t>, 1998.</w:t>
       </w:r>
     </w:p>
     <w:p>
@@ -2951,7 +703,15 @@
         <w:pStyle w:val="IEEEReferenceItem"/>
       </w:pPr>
       <w:r>
-        <w:t xml:space="preserve">J. Breckling, Ed., </w:t>
+        <w:t xml:space="preserve">J. </w:t>
+      </w:r>
+      <w:proofErr w:type="spellStart"/>
+      <w:r>
+        <w:t>Breckling</w:t>
+      </w:r>
+      <w:proofErr w:type="spellEnd"/>
+      <w:r>
+        <w:t xml:space="preserve">, Ed., </w:t>
       </w:r>
       <w:r>
         <w:rPr>
@@ -3004,14 +764,38 @@
         <w:pStyle w:val="IEEEReferenceItem"/>
       </w:pPr>
       <w:r>
-        <w:t xml:space="preserve">S. Zhang, C. Zhu, J. K. O. Sin, and P. K. T. Mok, “A novel ultrathin elevated channel low-temperature poly-Si TFT,” </w:t>
+        <w:t xml:space="preserve">S. Zhang, C. Zhu, J. K. O. Sin, and P. K. T. </w:t>
+      </w:r>
+      <w:proofErr w:type="spellStart"/>
+      <w:r>
+        <w:t>Mok</w:t>
+      </w:r>
+      <w:proofErr w:type="spellEnd"/>
+      <w:r>
+        <w:t xml:space="preserve">, “A novel ultrathin elevated channel low-temperature poly-Si TFT,” </w:t>
       </w:r>
       <w:r>
         <w:rPr>
           <w:i/>
           <w:iCs/>
         </w:rPr>
-        <w:t>IEEE Electron Device Lett.</w:t>
+        <w:t xml:space="preserve">IEEE Electron Device </w:t>
+      </w:r>
+      <w:proofErr w:type="spellStart"/>
+      <w:r>
+        <w:rPr>
+          <w:i/>
+          <w:iCs/>
+        </w:rPr>
+        <w:t>Lett</w:t>
+      </w:r>
+      <w:proofErr w:type="spellEnd"/>
+      <w:r>
+        <w:rPr>
+          <w:i/>
+          <w:iCs/>
+        </w:rPr>
+        <w:t>.</w:t>
       </w:r>
       <w:r>
         <w:t>, vol. 20, pp. 569–571, Nov. 1999.</w:t>
@@ -3022,7 +806,39 @@
         <w:pStyle w:val="IEEEReferenceItem"/>
       </w:pPr>
       <w:r>
-        <w:t>M. Wegmuller, J. P. von der Weid, P. Oberson, and N. Gisin, “High</w:t>
+        <w:t xml:space="preserve">M. </w:t>
+      </w:r>
+      <w:proofErr w:type="spellStart"/>
+      <w:r>
+        <w:t>Wegmuller</w:t>
+      </w:r>
+      <w:proofErr w:type="spellEnd"/>
+      <w:r>
+        <w:t xml:space="preserve">, J. P. von der </w:t>
+      </w:r>
+      <w:proofErr w:type="spellStart"/>
+      <w:r>
+        <w:t>Weid</w:t>
+      </w:r>
+      <w:proofErr w:type="spellEnd"/>
+      <w:r>
+        <w:t xml:space="preserve">, P. </w:t>
+      </w:r>
+      <w:proofErr w:type="spellStart"/>
+      <w:r>
+        <w:t>Oberson</w:t>
+      </w:r>
+      <w:proofErr w:type="spellEnd"/>
+      <w:r>
+        <w:t xml:space="preserve">, and N. </w:t>
+      </w:r>
+      <w:proofErr w:type="spellStart"/>
+      <w:r>
+        <w:t>Gisin</w:t>
+      </w:r>
+      <w:proofErr w:type="spellEnd"/>
+      <w:r>
+        <w:t>, “High</w:t>
       </w:r>
       <w:r>
         <w:t xml:space="preserve"> </w:t>
@@ -3049,7 +865,15 @@
         </w:rPr>
       </w:pPr>
       <w:r>
-        <w:t>R. E. Sorace, V. S. Reinhardt, and S. A. Vaughn, “High-speed</w:t>
+        <w:t xml:space="preserve">R. E. </w:t>
+      </w:r>
+      <w:proofErr w:type="spellStart"/>
+      <w:r>
+        <w:t>Sorace</w:t>
+      </w:r>
+      <w:proofErr w:type="spellEnd"/>
+      <w:r>
+        <w:t>, V. S. Reinhardt, and S. A. Vaughn, “High-speed</w:t>
       </w:r>
       <w:r>
         <w:t xml:space="preserve"> digital-to-RF converter,” </w:t>
@@ -3098,12 +922,26 @@
         <w:rPr>
           <w:lang w:val="en-AU"/>
         </w:rPr>
-        <w:t>M. Shell. (2002) IEEEtran homepage on</w:t>
-      </w:r>
+        <w:t xml:space="preserve">M. Shell. (2002) </w:t>
+      </w:r>
+      <w:proofErr w:type="spellStart"/>
       <w:r>
         <w:rPr>
           <w:lang w:val="en-AU"/>
         </w:rPr>
+        <w:t>IEEEtran</w:t>
+      </w:r>
+      <w:proofErr w:type="spellEnd"/>
+      <w:r>
+        <w:rPr>
+          <w:lang w:val="en-AU"/>
+        </w:rPr>
+        <w:t xml:space="preserve"> homepage on</w:t>
+      </w:r>
+      <w:r>
+        <w:rPr>
+          <w:lang w:val="en-AU"/>
+        </w:rPr>
         <w:t xml:space="preserve"> CTAN. </w:t>
       </w:r>
       <w:r>
@@ -3116,7 +954,35 @@
         <w:rPr>
           <w:lang w:val="en-AU"/>
         </w:rPr>
-        <w:t>macros/latex/contrib/supported/IEEEtran/</w:t>
+        <w:t>macros/latex/</w:t>
+      </w:r>
+      <w:proofErr w:type="spellStart"/>
+      <w:r>
+        <w:rPr>
+          <w:lang w:val="en-AU"/>
+        </w:rPr>
+        <w:t>contrib</w:t>
+      </w:r>
+      <w:proofErr w:type="spellEnd"/>
+      <w:r>
+        <w:rPr>
+          <w:lang w:val="en-AU"/>
+        </w:rPr>
+        <w:t>/supported/</w:t>
+      </w:r>
+      <w:proofErr w:type="spellStart"/>
+      <w:r>
+        <w:rPr>
+          <w:lang w:val="en-AU"/>
+        </w:rPr>
+        <w:t>IEEEtran</w:t>
+      </w:r>
+      <w:proofErr w:type="spellEnd"/>
+      <w:r>
+        <w:rPr>
+          <w:lang w:val="en-AU"/>
+        </w:rPr>
+        <w:t>/</w:t>
       </w:r>
     </w:p>
     <w:p>
@@ -3126,13 +992,23 @@
           <w:lang w:val="en-AU"/>
         </w:rPr>
       </w:pPr>
+      <w:proofErr w:type="spellStart"/>
       <w:r>
         <w:rPr>
           <w:i/>
           <w:iCs/>
           <w:lang w:val="en-AU"/>
         </w:rPr>
-        <w:t>FLEXChip Signal Processor (MC68175/D)</w:t>
+        <w:t>FLEXChip</w:t>
+      </w:r>
+      <w:proofErr w:type="spellEnd"/>
+      <w:r>
+        <w:rPr>
+          <w:i/>
+          <w:iCs/>
+          <w:lang w:val="en-AU"/>
+        </w:rPr>
+        <w:t xml:space="preserve"> Signal Processor (MC68175/D)</w:t>
       </w:r>
       <w:r>
         <w:rPr>
@@ -3152,8 +1028,23 @@
         <w:rPr>
           <w:lang w:val="en-AU"/>
         </w:rPr>
-        <w:t xml:space="preserve">“PDCA12-70 data sheet,” Opto Speed SA, </w:t>
-      </w:r>
+        <w:t xml:space="preserve">“PDCA12-70 data sheet,” </w:t>
+      </w:r>
+      <w:proofErr w:type="spellStart"/>
+      <w:r>
+        <w:rPr>
+          <w:lang w:val="en-AU"/>
+        </w:rPr>
+        <w:t>Opto</w:t>
+      </w:r>
+      <w:proofErr w:type="spellEnd"/>
+      <w:r>
+        <w:rPr>
+          <w:lang w:val="en-AU"/>
+        </w:rPr>
+        <w:t xml:space="preserve"> Speed SA, </w:t>
+      </w:r>
+      <w:proofErr w:type="spellStart"/>
       <w:smartTag w:uri="urn:schemas-microsoft-com:office:smarttags" w:element="place">
         <w:smartTag w:uri="urn:schemas-microsoft-com:office:smarttags" w:element="City">
           <w:r>
@@ -3163,6 +1054,7 @@
             <w:t>Mezzovico</w:t>
           </w:r>
         </w:smartTag>
+        <w:proofErr w:type="spellEnd"/>
         <w:r>
           <w:rPr>
             <w:lang w:val="en-AU"/>
@@ -3190,7 +1082,15 @@
         <w:pStyle w:val="IEEEReferenceItem"/>
       </w:pPr>
       <w:r>
-        <w:t>A. Karnik, “Performance of TCP congestion control with rate feedback:</w:t>
+        <w:t xml:space="preserve">A. </w:t>
+      </w:r>
+      <w:proofErr w:type="spellStart"/>
+      <w:r>
+        <w:t>Karnik</w:t>
+      </w:r>
+      <w:proofErr w:type="spellEnd"/>
+      <w:r>
+        <w:t>, “Performance of TCP congestion control with rate feedback:</w:t>
       </w:r>
       <w:r>
         <w:t xml:space="preserve"> </w:t>
@@ -3234,7 +1134,31 @@
         <w:pStyle w:val="IEEEReferenceItem"/>
       </w:pPr>
       <w:r>
-        <w:t>J. Padhye, V. Firoiu, and D. Towsley, “A stochastic model of TCP Reno</w:t>
+        <w:t xml:space="preserve">J. </w:t>
+      </w:r>
+      <w:proofErr w:type="spellStart"/>
+      <w:r>
+        <w:t>Padhye</w:t>
+      </w:r>
+      <w:proofErr w:type="spellEnd"/>
+      <w:r>
+        <w:t xml:space="preserve">, V. </w:t>
+      </w:r>
+      <w:proofErr w:type="spellStart"/>
+      <w:r>
+        <w:t>Firoiu</w:t>
+      </w:r>
+      <w:proofErr w:type="spellEnd"/>
+      <w:r>
+        <w:t xml:space="preserve">, and D. </w:t>
+      </w:r>
+      <w:proofErr w:type="spellStart"/>
+      <w:r>
+        <w:t>Towsley</w:t>
+      </w:r>
+      <w:proofErr w:type="spellEnd"/>
+      <w:r>
+        <w:t>, “A stochastic model of TCP Reno</w:t>
       </w:r>
       <w:r>
         <w:t xml:space="preserve"> </w:t>
@@ -3368,7 +1292,7 @@
 </file>
 
 <file path=word/numbering.xml><?xml version="1.0" encoding="utf-8"?>
-<w:numbering xmlns:ve="http://schemas.openxmlformats.org/markup-compatibility/2006" xmlns:o="urn:schemas-microsoft-com:office:office" xmlns:r="http://schemas.openxmlformats.org/officeDocument/2006/relationships" xmlns:m="http://schemas.openxmlformats.org/officeDocument/2006/math" xmlns:v="urn:schemas-microsoft-com:vml" xmlns:wp="http://schemas.openxmlformats.org/drawingml/2006/wordprocessingDrawing" xmlns:w10="urn:schemas-microsoft-com:office:word" xmlns:w="http://schemas.openxmlformats.org/wordprocessingml/2006/main" xmlns:wne="http://schemas.microsoft.com/office/word/2006/wordml">
+<w:numbering xmlns:wpc="http://schemas.microsoft.com/office/word/2010/wordprocessingCanvas" xmlns:mc="http://schemas.openxmlformats.org/markup-compatibility/2006" xmlns:o="urn:schemas-microsoft-com:office:office" xmlns:r="http://schemas.openxmlformats.org/officeDocument/2006/relationships" xmlns:m="http://schemas.openxmlformats.org/officeDocument/2006/math" xmlns:v="urn:schemas-microsoft-com:vml" xmlns:wp14="http://schemas.microsoft.com/office/word/2010/wordprocessingDrawing" xmlns:wp="http://schemas.openxmlformats.org/drawingml/2006/wordprocessingDrawing" xmlns:w10="urn:schemas-microsoft-com:office:word" xmlns:w="http://schemas.openxmlformats.org/wordprocessingml/2006/main" xmlns:w14="http://schemas.microsoft.com/office/word/2010/wordml" xmlns:wpg="http://schemas.microsoft.com/office/word/2010/wordprocessingGroup" xmlns:wpi="http://schemas.microsoft.com/office/word/2010/wordprocessingInk" xmlns:wne="http://schemas.microsoft.com/office/word/2006/wordml" xmlns:wps="http://schemas.microsoft.com/office/word/2010/wordprocessingShape" mc:Ignorable="w14 wp14">
   <w:abstractNum w:abstractNumId="0">
     <w:nsid w:val="FFFFFF7F"/>
     <w:multiLevelType w:val="singleLevel"/>
@@ -5688,7 +3612,7 @@
     <w:lvl w:ilvl="2">
       <w:start w:val="1"/>
       <w:numFmt w:val="decimal"/>
-      <w:pStyle w:val="Heading3"/>
+      <w:pStyle w:val="Ttulo3"/>
       <w:lvlText w:val="%3)"/>
       <w:lvlJc w:val="left"/>
       <w:pPr>
@@ -7143,7 +5067,7 @@
   <w:abstractNum w:abstractNumId="31">
     <w:nsid w:val="50232215"/>
     <w:multiLevelType w:val="multilevel"/>
-    <w:tmpl w:val="3D5EA5BC"/>
+    <w:tmpl w:val="0608C740"/>
     <w:lvl w:ilvl="0">
       <w:start w:val="1"/>
       <w:numFmt w:val="upperLetter"/>
@@ -7157,7 +5081,7 @@
         <w:ind w:left="288" w:hanging="288"/>
       </w:pPr>
       <w:rPr>
-        <w:rFonts w:ascii="Times New Roman" w:eastAsia="Arial Unicode MS" w:hAnsi="Times New Roman" w:cs="Times New Roman" w:hint="default"/>
+        <w:rFonts w:ascii="Times New Roman" w:eastAsia="SimSun" w:hAnsi="Times New Roman" w:cs="Times New Roman"/>
         <w:b w:val="0"/>
         <w:bCs/>
         <w:i/>
@@ -9341,12 +7265,12 @@
 </file>
 
 <file path=word/styles.xml><?xml version="1.0" encoding="utf-8"?>
-<w:styles xmlns:r="http://schemas.openxmlformats.org/officeDocument/2006/relationships" xmlns:w="http://schemas.openxmlformats.org/wordprocessingml/2006/main">
+<w:styles xmlns:mc="http://schemas.openxmlformats.org/markup-compatibility/2006" xmlns:r="http://schemas.openxmlformats.org/officeDocument/2006/relationships" xmlns:w="http://schemas.openxmlformats.org/wordprocessingml/2006/main" xmlns:w14="http://schemas.microsoft.com/office/word/2010/wordml" mc:Ignorable="w14">
   <w:docDefaults>
     <w:rPrDefault>
       <w:rPr>
         <w:rFonts w:ascii="Times New Roman" w:eastAsia="SimSun" w:hAnsi="Times New Roman" w:cs="Times New Roman"/>
-        <w:lang w:val="id-ID" w:eastAsia="id-ID" w:bidi="ar-SA"/>
+        <w:lang w:val="en-US" w:eastAsia="en-US" w:bidi="ar-SA"/>
       </w:rPr>
     </w:rPrDefault>
     <w:pPrDefault/>
@@ -9488,7 +7412,7 @@
       <w:lang w:val="en-AU" w:eastAsia="zh-CN"/>
     </w:rPr>
   </w:style>
-  <w:style w:type="paragraph" w:styleId="Heading1">
+  <w:style w:type="paragraph" w:styleId="Ttulo1">
     <w:name w:val="heading 1"/>
     <w:basedOn w:val="Normal"/>
     <w:next w:val="Normal"/>
@@ -9508,7 +7432,7 @@
       <w:szCs w:val="32"/>
     </w:rPr>
   </w:style>
-  <w:style w:type="paragraph" w:styleId="Heading2">
+  <w:style w:type="paragraph" w:styleId="Ttulo2">
     <w:name w:val="heading 2"/>
     <w:basedOn w:val="Normal"/>
     <w:next w:val="Normal"/>
@@ -9529,7 +7453,7 @@
       <w:szCs w:val="28"/>
     </w:rPr>
   </w:style>
-  <w:style w:type="paragraph" w:styleId="Heading3">
+  <w:style w:type="paragraph" w:styleId="Ttulo3">
     <w:name w:val="heading 3"/>
     <w:basedOn w:val="Normal"/>
     <w:next w:val="Normal"/>
@@ -9552,13 +7476,17 @@
       <w:szCs w:val="26"/>
     </w:rPr>
   </w:style>
-  <w:style w:type="character" w:default="1" w:styleId="DefaultParagraphFont">
+  <w:style w:type="character" w:default="1" w:styleId="Fuentedeprrafopredeter">
     <w:name w:val="Default Paragraph Font"/>
+    <w:uiPriority w:val="1"/>
     <w:semiHidden/>
+    <w:unhideWhenUsed/>
   </w:style>
-  <w:style w:type="table" w:default="1" w:styleId="TableNormal">
+  <w:style w:type="table" w:default="1" w:styleId="Tablanormal">
     <w:name w:val="Normal Table"/>
+    <w:uiPriority w:val="99"/>
     <w:semiHidden/>
+    <w:unhideWhenUsed/>
     <w:tblPr>
       <w:tblInd w:w="0" w:type="dxa"/>
       <w:tblCellMar>
@@ -9569,9 +7497,11 @@
       </w:tblCellMar>
     </w:tblPr>
   </w:style>
-  <w:style w:type="numbering" w:default="1" w:styleId="NoList">
+  <w:style w:type="numbering" w:default="1" w:styleId="Sinlista">
     <w:name w:val="No List"/>
+    <w:uiPriority w:val="99"/>
     <w:semiHidden/>
+    <w:unhideWhenUsed/>
   </w:style>
   <w:style w:type="paragraph" w:customStyle="1" w:styleId="IEEEAuthorName">
     <w:name w:val="IEEE Author Name"/>
@@ -9724,9 +7654,9 @@
       <w:sz w:val="20"/>
     </w:rPr>
   </w:style>
-  <w:style w:type="table" w:styleId="TableGrid">
+  <w:style w:type="table" w:styleId="Tablaconcuadrcula">
     <w:name w:val="Table Grid"/>
-    <w:basedOn w:val="TableNormal"/>
+    <w:basedOn w:val="Tablanormal"/>
     <w:rsid w:val="00A03E75"/>
     <w:tblPr>
       <w:tblInd w:w="0" w:type="dxa"/>
@@ -9807,7 +7737,7 @@
       <w:sz w:val="16"/>
     </w:rPr>
   </w:style>
-  <w:style w:type="paragraph" w:styleId="Caption">
+  <w:style w:type="paragraph" w:styleId="Epgrafe">
     <w:name w:val="caption"/>
     <w:basedOn w:val="Normal"/>
     <w:next w:val="Normal"/>
@@ -9836,7 +7766,7 @@
   </w:style>
   <w:style w:type="numbering" w:customStyle="1" w:styleId="IEEEBullet1">
     <w:name w:val="IEEE Bullet 1"/>
-    <w:basedOn w:val="NoList"/>
+    <w:basedOn w:val="Sinlista"/>
     <w:rsid w:val="00955B59"/>
     <w:pPr>
       <w:numPr>
@@ -9919,6 +7849,196 @@
       <w:b/>
       <w:bCs/>
     </w:rPr>
+  </w:style>
+</w:styles>
+</file>
+
+<file path=word/stylesWithEffects.xml><?xml version="1.0" encoding="utf-8"?>
+<w:styles xmlns:wpc="http://schemas.microsoft.com/office/word/2010/wordprocessingCanvas" xmlns:mc="http://schemas.openxmlformats.org/markup-compatibility/2006" xmlns:o="urn:schemas-microsoft-com:office:office" xmlns:r="http://schemas.openxmlformats.org/officeDocument/2006/relationships" xmlns:m="http://schemas.openxmlformats.org/officeDocument/2006/math" xmlns:v="urn:schemas-microsoft-com:vml" xmlns:wp14="http://schemas.microsoft.com/office/word/2010/wordprocessingDrawing" xmlns:wp="http://schemas.openxmlformats.org/drawingml/2006/wordprocessingDrawing" xmlns:w10="urn:schemas-microsoft-com:office:word" xmlns:w="http://schemas.openxmlformats.org/wordprocessingml/2006/main" xmlns:w14="http://schemas.microsoft.com/office/word/2010/wordml" xmlns:wpg="http://schemas.microsoft.com/office/word/2010/wordprocessingGroup" xmlns:wpi="http://schemas.microsoft.com/office/word/2010/wordprocessingInk" xmlns:wne="http://schemas.microsoft.com/office/word/2006/wordml" xmlns:wps="http://schemas.microsoft.com/office/word/2010/wordprocessingShape" mc:Ignorable="w14 wp14">
+  <w:docDefaults>
+    <w:rPrDefault>
+      <w:rPr>
+        <w:rFonts w:asciiTheme="minorHAnsi" w:eastAsiaTheme="minorEastAsia" w:hAnsiTheme="minorHAnsi" w:cstheme="minorBidi"/>
+        <w:sz w:val="22"/>
+        <w:szCs w:val="22"/>
+        <w:lang w:val="en-US" w:eastAsia="en-US" w:bidi="ar-SA"/>
+      </w:rPr>
+    </w:rPrDefault>
+    <w:pPrDefault>
+      <w:pPr>
+        <w:spacing w:after="200" w:line="276" w:lineRule="auto"/>
+      </w:pPr>
+    </w:pPrDefault>
+  </w:docDefaults>
+  <w:latentStyles w:defLockedState="0" w:defUIPriority="99" w:defSemiHidden="1" w:defUnhideWhenUsed="1" w:defQFormat="0" w:count="267">
+    <w:lsdException w:name="Normal" w:semiHidden="0" w:uiPriority="0" w:unhideWhenUsed="0" w:qFormat="1"/>
+    <w:lsdException w:name="heading 1" w:semiHidden="0" w:uiPriority="9" w:unhideWhenUsed="0" w:qFormat="1"/>
+    <w:lsdException w:name="heading 2" w:uiPriority="9" w:qFormat="1"/>
+    <w:lsdException w:name="heading 3" w:uiPriority="9" w:qFormat="1"/>
+    <w:lsdException w:name="heading 4" w:uiPriority="9" w:qFormat="1"/>
+    <w:lsdException w:name="heading 5" w:uiPriority="9" w:qFormat="1"/>
+    <w:lsdException w:name="heading 6" w:uiPriority="9" w:qFormat="1"/>
+    <w:lsdException w:name="heading 7" w:uiPriority="9" w:qFormat="1"/>
+    <w:lsdException w:name="heading 8" w:uiPriority="9" w:qFormat="1"/>
+    <w:lsdException w:name="heading 9" w:uiPriority="9" w:qFormat="1"/>
+    <w:lsdException w:name="toc 1" w:uiPriority="39"/>
+    <w:lsdException w:name="toc 2" w:uiPriority="39"/>
+    <w:lsdException w:name="toc 3" w:uiPriority="39"/>
+    <w:lsdException w:name="toc 4" w:uiPriority="39"/>
+    <w:lsdException w:name="toc 5" w:uiPriority="39"/>
+    <w:lsdException w:name="toc 6" w:uiPriority="39"/>
+    <w:lsdException w:name="toc 7" w:uiPriority="39"/>
+    <w:lsdException w:name="toc 8" w:uiPriority="39"/>
+    <w:lsdException w:name="toc 9" w:uiPriority="39"/>
+    <w:lsdException w:name="caption" w:uiPriority="35" w:qFormat="1"/>
+    <w:lsdException w:name="Title" w:semiHidden="0" w:uiPriority="10" w:unhideWhenUsed="0" w:qFormat="1"/>
+    <w:lsdException w:name="Default Paragraph Font" w:uiPriority="1"/>
+    <w:lsdException w:name="Subtitle" w:semiHidden="0" w:uiPriority="11" w:unhideWhenUsed="0" w:qFormat="1"/>
+    <w:lsdException w:name="Strong" w:semiHidden="0" w:uiPriority="22" w:unhideWhenUsed="0" w:qFormat="1"/>
+    <w:lsdException w:name="Emphasis" w:semiHidden="0" w:uiPriority="20" w:unhideWhenUsed="0" w:qFormat="1"/>
+    <w:lsdException w:name="Table Grid" w:semiHidden="0" w:uiPriority="59" w:unhideWhenUsed="0"/>
+    <w:lsdException w:name="Placeholder Text" w:unhideWhenUsed="0"/>
+    <w:lsdException w:name="No Spacing" w:semiHidden="0" w:uiPriority="1" w:unhideWhenUsed="0" w:qFormat="1"/>
+    <w:lsdException w:name="Light Shading" w:semiHidden="0" w:uiPriority="60" w:unhideWhenUsed="0"/>
+    <w:lsdException w:name="Light List" w:semiHidden="0" w:uiPriority="61" w:unhideWhenUsed="0"/>
+    <w:lsdException w:name="Light Grid" w:semiHidden="0" w:uiPriority="62" w:unhideWhenUsed="0"/>
+    <w:lsdException w:name="Medium Shading 1" w:semiHidden="0" w:uiPriority="63" w:unhideWhenUsed="0"/>
+    <w:lsdException w:name="Medium Shading 2" w:semiHidden="0" w:uiPriority="64" w:unhideWhenUsed="0"/>
+    <w:lsdException w:name="Medium List 1" w:semiHidden="0" w:uiPriority="65" w:unhideWhenUsed="0"/>
+    <w:lsdException w:name="Medium List 2" w:semiHidden="0" w:uiPriority="66" w:unhideWhenUsed="0"/>
+    <w:lsdException w:name="Medium Grid 1" w:semiHidden="0" w:uiPriority="67" w:unhideWhenUsed="0"/>
+    <w:lsdException w:name="Medium Grid 2" w:semiHidden="0" w:uiPriority="68" w:unhideWhenUsed="0"/>
+    <w:lsdException w:name="Medium Grid 3" w:semiHidden="0" w:uiPriority="69" w:unhideWhenUsed="0"/>
+    <w:lsdException w:name="Dark List" w:semiHidden="0" w:uiPriority="70" w:unhideWhenUsed="0"/>
+    <w:lsdException w:name="Colorful Shading" w:semiHidden="0" w:uiPriority="71" w:unhideWhenUsed="0"/>
+    <w:lsdException w:name="Colorful List" w:semiHidden="0" w:uiPriority="72" w:unhideWhenUsed="0"/>
+    <w:lsdException w:name="Colorful Grid" w:semiHidden="0" w:uiPriority="73" w:unhideWhenUsed="0"/>
+    <w:lsdException w:name="Light Shading Accent 1" w:semiHidden="0" w:uiPriority="60" w:unhideWhenUsed="0"/>
+    <w:lsdException w:name="Light List Accent 1" w:semiHidden="0" w:uiPriority="61" w:unhideWhenUsed="0"/>
+    <w:lsdException w:name="Light Grid Accent 1" w:semiHidden="0" w:uiPriority="62" w:unhideWhenUsed="0"/>
+    <w:lsdException w:name="Medium Shading 1 Accent 1" w:semiHidden="0" w:uiPriority="63" w:unhideWhenUsed="0"/>
+    <w:lsdException w:name="Medium Shading 2 Accent 1" w:semiHidden="0" w:uiPriority="64" w:unhideWhenUsed="0"/>
+    <w:lsdException w:name="Medium List 1 Accent 1" w:semiHidden="0" w:uiPriority="65" w:unhideWhenUsed="0"/>
+    <w:lsdException w:name="Revision" w:unhideWhenUsed="0"/>
+    <w:lsdException w:name="List Paragraph" w:semiHidden="0" w:uiPriority="34" w:unhideWhenUsed="0" w:qFormat="1"/>
+    <w:lsdException w:name="Quote" w:semiHidden="0" w:uiPriority="29" w:unhideWhenUsed="0" w:qFormat="1"/>
+    <w:lsdException w:name="Intense Quote" w:semiHidden="0" w:uiPriority="30" w:unhideWhenUsed="0" w:qFormat="1"/>
+    <w:lsdException w:name="Medium List 2 Accent 1" w:semiHidden="0" w:uiPriority="66" w:unhideWhenUsed="0"/>
+    <w:lsdException w:name="Medium Grid 1 Accent 1" w:semiHidden="0" w:uiPriority="67" w:unhideWhenUsed="0"/>
+    <w:lsdException w:name="Medium Grid 2 Accent 1" w:semiHidden="0" w:uiPriority="68" w:unhideWhenUsed="0"/>
+    <w:lsdException w:name="Medium Grid 3 Accent 1" w:semiHidden="0" w:uiPriority="69" w:unhideWhenUsed="0"/>
+    <w:lsdException w:name="Dark List Accent 1" w:semiHidden="0" w:uiPriority="70" w:unhideWhenUsed="0"/>
+    <w:lsdException w:name="Colorful Shading Accent 1" w:semiHidden="0" w:uiPriority="71" w:unhideWhenUsed="0"/>
+    <w:lsdException w:name="Colorful List Accent 1" w:semiHidden="0" w:uiPriority="72" w:unhideWhenUsed="0"/>
+    <w:lsdException w:name="Colorful Grid Accent 1" w:semiHidden="0" w:uiPriority="73" w:unhideWhenUsed="0"/>
+    <w:lsdException w:name="Light Shading Accent 2" w:semiHidden="0" w:uiPriority="60" w:unhideWhenUsed="0"/>
+    <w:lsdException w:name="Light List Accent 2" w:semiHidden="0" w:uiPriority="61" w:unhideWhenUsed="0"/>
+    <w:lsdException w:name="Light Grid Accent 2" w:semiHidden="0" w:uiPriority="62" w:unhideWhenUsed="0"/>
+    <w:lsdException w:name="Medium Shading 1 Accent 2" w:semiHidden="0" w:uiPriority="63" w:unhideWhenUsed="0"/>
+    <w:lsdException w:name="Medium Shading 2 Accent 2" w:semiHidden="0" w:uiPriority="64" w:unhideWhenUsed="0"/>
+    <w:lsdException w:name="Medium List 1 Accent 2" w:semiHidden="0" w:uiPriority="65" w:unhideWhenUsed="0"/>
+    <w:lsdException w:name="Medium List 2 Accent 2" w:semiHidden="0" w:uiPriority="66" w:unhideWhenUsed="0"/>
+    <w:lsdException w:name="Medium Grid 1 Accent 2" w:semiHidden="0" w:uiPriority="67" w:unhideWhenUsed="0"/>
+    <w:lsdException w:name="Medium Grid 2 Accent 2" w:semiHidden="0" w:uiPriority="68" w:unhideWhenUsed="0"/>
+    <w:lsdException w:name="Medium Grid 3 Accent 2" w:semiHidden="0" w:uiPriority="69" w:unhideWhenUsed="0"/>
+    <w:lsdException w:name="Dark List Accent 2" w:semiHidden="0" w:uiPriority="70" w:unhideWhenUsed="0"/>
+    <w:lsdException w:name="Colorful Shading Accent 2" w:semiHidden="0" w:uiPriority="71" w:unhideWhenUsed="0"/>
+    <w:lsdException w:name="Colorful List Accent 2" w:semiHidden="0" w:uiPriority="72" w:unhideWhenUsed="0"/>
+    <w:lsdException w:name="Colorful Grid Accent 2" w:semiHidden="0" w:uiPriority="73" w:unhideWhenUsed="0"/>
+    <w:lsdException w:name="Light Shading Accent 3" w:semiHidden="0" w:uiPriority="60" w:unhideWhenUsed="0"/>
+    <w:lsdException w:name="Light List Accent 3" w:semiHidden="0" w:uiPriority="61" w:unhideWhenUsed="0"/>
+    <w:lsdException w:name="Light Grid Accent 3" w:semiHidden="0" w:uiPriority="62" w:unhideWhenUsed="0"/>
+    <w:lsdException w:name="Medium Shading 1 Accent 3" w:semiHidden="0" w:uiPriority="63" w:unhideWhenUsed="0"/>
+    <w:lsdException w:name="Medium Shading 2 Accent 3" w:semiHidden="0" w:uiPriority="64" w:unhideWhenUsed="0"/>
+    <w:lsdException w:name="Medium List 1 Accent 3" w:semiHidden="0" w:uiPriority="65" w:unhideWhenUsed="0"/>
+    <w:lsdException w:name="Medium List 2 Accent 3" w:semiHidden="0" w:uiPriority="66" w:unhideWhenUsed="0"/>
+    <w:lsdException w:name="Medium Grid 1 Accent 3" w:semiHidden="0" w:uiPriority="67" w:unhideWhenUsed="0"/>
+    <w:lsdException w:name="Medium Grid 2 Accent 3" w:semiHidden="0" w:uiPriority="68" w:unhideWhenUsed="0"/>
+    <w:lsdException w:name="Medium Grid 3 Accent 3" w:semiHidden="0" w:uiPriority="69" w:unhideWhenUsed="0"/>
+    <w:lsdException w:name="Dark List Accent 3" w:semiHidden="0" w:uiPriority="70" w:unhideWhenUsed="0"/>
+    <w:lsdException w:name="Colorful Shading Accent 3" w:semiHidden="0" w:uiPriority="71" w:unhideWhenUsed="0"/>
+    <w:lsdException w:name="Colorful List Accent 3" w:semiHidden="0" w:uiPriority="72" w:unhideWhenUsed="0"/>
+    <w:lsdException w:name="Colorful Grid Accent 3" w:semiHidden="0" w:uiPriority="73" w:unhideWhenUsed="0"/>
+    <w:lsdException w:name="Light Shading Accent 4" w:semiHidden="0" w:uiPriority="60" w:unhideWhenUsed="0"/>
+    <w:lsdException w:name="Light List Accent 4" w:semiHidden="0" w:uiPriority="61" w:unhideWhenUsed="0"/>
+    <w:lsdException w:name="Light Grid Accent 4" w:semiHidden="0" w:uiPriority="62" w:unhideWhenUsed="0"/>
+    <w:lsdException w:name="Medium Shading 1 Accent 4" w:semiHidden="0" w:uiPriority="63" w:unhideWhenUsed="0"/>
+    <w:lsdException w:name="Medium Shading 2 Accent 4" w:semiHidden="0" w:uiPriority="64" w:unhideWhenUsed="0"/>
+    <w:lsdException w:name="Medium List 1 Accent 4" w:semiHidden="0" w:uiPriority="65" w:unhideWhenUsed="0"/>
+    <w:lsdException w:name="Medium List 2 Accent 4" w:semiHidden="0" w:uiPriority="66" w:unhideWhenUsed="0"/>
+    <w:lsdException w:name="Medium Grid 1 Accent 4" w:semiHidden="0" w:uiPriority="67" w:unhideWhenUsed="0"/>
+    <w:lsdException w:name="Medium Grid 2 Accent 4" w:semiHidden="0" w:uiPriority="68" w:unhideWhenUsed="0"/>
+    <w:lsdException w:name="Medium Grid 3 Accent 4" w:semiHidden="0" w:uiPriority="69" w:unhideWhenUsed="0"/>
+    <w:lsdException w:name="Dark List Accent 4" w:semiHidden="0" w:uiPriority="70" w:unhideWhenUsed="0"/>
+    <w:lsdException w:name="Colorful Shading Accent 4" w:semiHidden="0" w:uiPriority="71" w:unhideWhenUsed="0"/>
+    <w:lsdException w:name="Colorful List Accent 4" w:semiHidden="0" w:uiPriority="72" w:unhideWhenUsed="0"/>
+    <w:lsdException w:name="Colorful Grid Accent 4" w:semiHidden="0" w:uiPriority="73" w:unhideWhenUsed="0"/>
+    <w:lsdException w:name="Light Shading Accent 5" w:semiHidden="0" w:uiPriority="60" w:unhideWhenUsed="0"/>
+    <w:lsdException w:name="Light List Accent 5" w:semiHidden="0" w:uiPriority="61" w:unhideWhenUsed="0"/>
+    <w:lsdException w:name="Light Grid Accent 5" w:semiHidden="0" w:uiPriority="62" w:unhideWhenUsed="0"/>
+    <w:lsdException w:name="Medium Shading 1 Accent 5" w:semiHidden="0" w:uiPriority="63" w:unhideWhenUsed="0"/>
+    <w:lsdException w:name="Medium Shading 2 Accent 5" w:semiHidden="0" w:uiPriority="64" w:unhideWhenUsed="0"/>
+    <w:lsdException w:name="Medium List 1 Accent 5" w:semiHidden="0" w:uiPriority="65" w:unhideWhenUsed="0"/>
+    <w:lsdException w:name="Medium List 2 Accent 5" w:semiHidden="0" w:uiPriority="66" w:unhideWhenUsed="0"/>
+    <w:lsdException w:name="Medium Grid 1 Accent 5" w:semiHidden="0" w:uiPriority="67" w:unhideWhenUsed="0"/>
+    <w:lsdException w:name="Medium Grid 2 Accent 5" w:semiHidden="0" w:uiPriority="68" w:unhideWhenUsed="0"/>
+    <w:lsdException w:name="Medium Grid 3 Accent 5" w:semiHidden="0" w:uiPriority="69" w:unhideWhenUsed="0"/>
+    <w:lsdException w:name="Dark List Accent 5" w:semiHidden="0" w:uiPriority="70" w:unhideWhenUsed="0"/>
+    <w:lsdException w:name="Colorful Shading Accent 5" w:semiHidden="0" w:uiPriority="71" w:unhideWhenUsed="0"/>
+    <w:lsdException w:name="Colorful List Accent 5" w:semiHidden="0" w:uiPriority="72" w:unhideWhenUsed="0"/>
+    <w:lsdException w:name="Colorful Grid Accent 5" w:semiHidden="0" w:uiPriority="73" w:unhideWhenUsed="0"/>
+    <w:lsdException w:name="Light Shading Accent 6" w:semiHidden="0" w:uiPriority="60" w:unhideWhenUsed="0"/>
+    <w:lsdException w:name="Light List Accent 6" w:semiHidden="0" w:uiPriority="61" w:unhideWhenUsed="0"/>
+    <w:lsdException w:name="Light Grid Accent 6" w:semiHidden="0" w:uiPriority="62" w:unhideWhenUsed="0"/>
+    <w:lsdException w:name="Medium Shading 1 Accent 6" w:semiHidden="0" w:uiPriority="63" w:unhideWhenUsed="0"/>
+    <w:lsdException w:name="Medium Shading 2 Accent 6" w:semiHidden="0" w:uiPriority="64" w:unhideWhenUsed="0"/>
+    <w:lsdException w:name="Medium List 1 Accent 6" w:semiHidden="0" w:uiPriority="65" w:unhideWhenUsed="0"/>
+    <w:lsdException w:name="Medium List 2 Accent 6" w:semiHidden="0" w:uiPriority="66" w:unhideWhenUsed="0"/>
+    <w:lsdException w:name="Medium Grid 1 Accent 6" w:semiHidden="0" w:uiPriority="67" w:unhideWhenUsed="0"/>
+    <w:lsdException w:name="Medium Grid 2 Accent 6" w:semiHidden="0" w:uiPriority="68" w:unhideWhenUsed="0"/>
+    <w:lsdException w:name="Medium Grid 3 Accent 6" w:semiHidden="0" w:uiPriority="69" w:unhideWhenUsed="0"/>
+    <w:lsdException w:name="Dark List Accent 6" w:semiHidden="0" w:uiPriority="70" w:unhideWhenUsed="0"/>
+    <w:lsdException w:name="Colorful Shading Accent 6" w:semiHidden="0" w:uiPriority="71" w:unhideWhenUsed="0"/>
+    <w:lsdException w:name="Colorful List Accent 6" w:semiHidden="0" w:uiPriority="72" w:unhideWhenUsed="0"/>
+    <w:lsdException w:name="Colorful Grid Accent 6" w:semiHidden="0" w:uiPriority="73" w:unhideWhenUsed="0"/>
+    <w:lsdException w:name="Subtle Emphasis" w:semiHidden="0" w:uiPriority="19" w:unhideWhenUsed="0" w:qFormat="1"/>
+    <w:lsdException w:name="Intense Emphasis" w:semiHidden="0" w:uiPriority="21" w:unhideWhenUsed="0" w:qFormat="1"/>
+    <w:lsdException w:name="Subtle Reference" w:semiHidden="0" w:uiPriority="31" w:unhideWhenUsed="0" w:qFormat="1"/>
+    <w:lsdException w:name="Intense Reference" w:semiHidden="0" w:uiPriority="32" w:unhideWhenUsed="0" w:qFormat="1"/>
+    <w:lsdException w:name="Book Title" w:semiHidden="0" w:uiPriority="33" w:unhideWhenUsed="0" w:qFormat="1"/>
+    <w:lsdException w:name="Bibliography" w:uiPriority="37"/>
+    <w:lsdException w:name="TOC Heading" w:uiPriority="39" w:qFormat="1"/>
+  </w:latentStyles>
+  <w:style w:type="paragraph" w:default="1" w:styleId="Normal">
+    <w:name w:val="Normal"/>
+    <w:qFormat/>
+  </w:style>
+  <w:style w:type="character" w:default="1" w:styleId="Fuentedeprrafopredeter">
+    <w:name w:val="Default Paragraph Font"/>
+    <w:uiPriority w:val="1"/>
+    <w:semiHidden/>
+    <w:unhideWhenUsed/>
+  </w:style>
+  <w:style w:type="table" w:default="1" w:styleId="Tablanormal">
+    <w:name w:val="Normal Table"/>
+    <w:uiPriority w:val="99"/>
+    <w:semiHidden/>
+    <w:unhideWhenUsed/>
+    <w:tblPr>
+      <w:tblInd w:w="0" w:type="dxa"/>
+      <w:tblCellMar>
+        <w:top w:w="0" w:type="dxa"/>
+        <w:left w:w="108" w:type="dxa"/>
+        <w:bottom w:w="0" w:type="dxa"/>
+        <w:right w:w="108" w:type="dxa"/>
+      </w:tblCellMar>
+    </w:tblPr>
+  </w:style>
+  <w:style w:type="numbering" w:default="1" w:styleId="Sinlista">
+    <w:name w:val="No List"/>
+    <w:uiPriority w:val="99"/>
+    <w:semiHidden/>
+    <w:unhideWhenUsed/>
   </w:style>
 </w:styles>
 </file>

</xml_diff>